<commit_message>
huy Update Triển Khai Lần 2
</commit_message>
<xml_diff>
--- a/Triển khai.docx
+++ b/Triển khai.docx
@@ -1189,29 +1189,7 @@
           <w:sz w:val="24"/>
           <w:shd w:fill="auto" w:val="clear"/>
         </w:rPr>
-        <w:t xml:space="preserve">à</w:t>
-      </w:r>
-      <w:r>
-        <w:rPr>
-          <w:rFonts w:ascii="Arial" w:hAnsi="Arial" w:cs="Arial" w:eastAsia="Arial"/>
-          <w:color w:val="auto"/>
-          <w:spacing w:val="0"/>
-          <w:position w:val="0"/>
-          <w:sz w:val="24"/>
-          <w:shd w:fill="auto" w:val="clear"/>
-        </w:rPr>
-        <w:t xml:space="preserve"> </w:t>
-      </w:r>
-      <w:r>
-        <w:rPr>
-          <w:rFonts w:ascii="Arial" w:hAnsi="Arial" w:cs="Arial" w:eastAsia="Arial"/>
-          <w:color w:val="auto"/>
-          <w:spacing w:val="0"/>
-          <w:position w:val="0"/>
-          <w:sz w:val="24"/>
-          <w:shd w:fill="auto" w:val="clear"/>
-        </w:rPr>
-        <w:t xml:space="preserve">và </w:t>
+        <w:t xml:space="preserve">à và </w:t>
       </w:r>
       <w:r>
         <w:rPr>
@@ -1678,73 +1656,62 @@
           <w:sz w:val="24"/>
           <w:shd w:fill="auto" w:val="clear"/>
         </w:rPr>
-        <w:t xml:space="preserve">5. Viết b</w:t>
-      </w:r>
-      <w:r>
-        <w:rPr>
-          <w:rFonts w:ascii="Arial" w:hAnsi="Arial" w:cs="Arial" w:eastAsia="Arial"/>
-          <w:color w:val="auto"/>
-          <w:spacing w:val="0"/>
-          <w:position w:val="0"/>
-          <w:sz w:val="24"/>
-          <w:shd w:fill="auto" w:val="clear"/>
-        </w:rPr>
-        <w:t xml:space="preserve">áo</w:t>
-      </w:r>
-      <w:r>
-        <w:rPr>
-          <w:rFonts w:ascii="Arial" w:hAnsi="Arial" w:cs="Arial" w:eastAsia="Arial"/>
-          <w:color w:val="auto"/>
-          <w:spacing w:val="0"/>
-          <w:position w:val="0"/>
-          <w:sz w:val="24"/>
-          <w:shd w:fill="auto" w:val="clear"/>
-        </w:rPr>
-        <w:t xml:space="preserve"> c</w:t>
-      </w:r>
-      <w:r>
-        <w:rPr>
-          <w:rFonts w:ascii="Arial" w:hAnsi="Arial" w:cs="Arial" w:eastAsia="Arial"/>
-          <w:color w:val="auto"/>
-          <w:spacing w:val="0"/>
-          <w:position w:val="0"/>
-          <w:sz w:val="24"/>
-          <w:shd w:fill="auto" w:val="clear"/>
-        </w:rPr>
-        <w:t xml:space="preserve">áo</w:t>
-      </w:r>
-      <w:r>
-        <w:rPr>
-          <w:rFonts w:ascii="Arial" w:hAnsi="Arial" w:cs="Arial" w:eastAsia="Arial"/>
-          <w:color w:val="auto"/>
-          <w:spacing w:val="0"/>
-          <w:position w:val="0"/>
-          <w:sz w:val="24"/>
-          <w:shd w:fill="auto" w:val="clear"/>
-        </w:rPr>
-        <w:t xml:space="preserve"> Thuật To</w:t>
-      </w:r>
-      <w:r>
-        <w:rPr>
-          <w:rFonts w:ascii="Arial" w:hAnsi="Arial" w:cs="Arial" w:eastAsia="Arial"/>
-          <w:color w:val="auto"/>
-          <w:spacing w:val="0"/>
-          <w:position w:val="0"/>
-          <w:sz w:val="24"/>
-          <w:shd w:fill="auto" w:val="clear"/>
-        </w:rPr>
-        <w:t xml:space="preserve">án</w:t>
-      </w:r>
-      <w:r>
-        <w:rPr>
-          <w:rFonts w:ascii="Arial" w:hAnsi="Arial" w:cs="Arial" w:eastAsia="Arial"/>
-          <w:color w:val="auto"/>
-          <w:spacing w:val="0"/>
-          <w:position w:val="0"/>
-          <w:sz w:val="24"/>
-          <w:shd w:fill="auto" w:val="clear"/>
-        </w:rPr>
-        <w:t xml:space="preserve">, Logic hệ thống</w:t>
+        <w:t xml:space="preserve">5. Vi</w:t>
+      </w:r>
+      <w:r>
+        <w:rPr>
+          <w:rFonts w:ascii="Arial" w:hAnsi="Arial" w:cs="Arial" w:eastAsia="Arial"/>
+          <w:color w:val="auto"/>
+          <w:spacing w:val="0"/>
+          <w:position w:val="0"/>
+          <w:sz w:val="24"/>
+          <w:shd w:fill="auto" w:val="clear"/>
+        </w:rPr>
+        <w:t xml:space="preserve">ết b</w:t>
+      </w:r>
+      <w:r>
+        <w:rPr>
+          <w:rFonts w:ascii="Arial" w:hAnsi="Arial" w:cs="Arial" w:eastAsia="Arial"/>
+          <w:color w:val="auto"/>
+          <w:spacing w:val="0"/>
+          <w:position w:val="0"/>
+          <w:sz w:val="24"/>
+          <w:shd w:fill="auto" w:val="clear"/>
+        </w:rPr>
+        <w:t xml:space="preserve">áo cáo Thu</w:t>
+      </w:r>
+      <w:r>
+        <w:rPr>
+          <w:rFonts w:ascii="Arial" w:hAnsi="Arial" w:cs="Arial" w:eastAsia="Arial"/>
+          <w:color w:val="auto"/>
+          <w:spacing w:val="0"/>
+          <w:position w:val="0"/>
+          <w:sz w:val="24"/>
+          <w:shd w:fill="auto" w:val="clear"/>
+        </w:rPr>
+        <w:t xml:space="preserve">ật To</w:t>
+      </w:r>
+      <w:r>
+        <w:rPr>
+          <w:rFonts w:ascii="Arial" w:hAnsi="Arial" w:cs="Arial" w:eastAsia="Arial"/>
+          <w:color w:val="auto"/>
+          <w:spacing w:val="0"/>
+          <w:position w:val="0"/>
+          <w:sz w:val="24"/>
+          <w:shd w:fill="auto" w:val="clear"/>
+        </w:rPr>
+        <w:t xml:space="preserve">án, Logic h</w:t>
+      </w:r>
+      <w:r>
+        <w:rPr>
+          <w:rFonts w:ascii="Arial" w:hAnsi="Arial" w:cs="Arial" w:eastAsia="Arial"/>
+          <w:color w:val="auto"/>
+          <w:spacing w:val="0"/>
+          <w:position w:val="0"/>
+          <w:sz w:val="24"/>
+          <w:shd w:fill="auto" w:val="clear"/>
+        </w:rPr>
+        <w:t xml:space="preserve">ệ thống</w:t>
       </w:r>
     </w:p>
     <w:p>
@@ -1770,95 +1737,51 @@
           <w:sz w:val="24"/>
           <w:shd w:fill="auto" w:val="clear"/>
         </w:rPr>
-        <w:t xml:space="preserve">  -B</w:t>
-      </w:r>
-      <w:r>
-        <w:rPr>
-          <w:rFonts w:ascii="Arial" w:hAnsi="Arial" w:cs="Arial" w:eastAsia="Arial"/>
-          <w:color w:val="auto"/>
-          <w:spacing w:val="0"/>
-          <w:position w:val="0"/>
-          <w:sz w:val="24"/>
-          <w:shd w:fill="auto" w:val="clear"/>
-        </w:rPr>
-        <w:t xml:space="preserve">áo</w:t>
-      </w:r>
-      <w:r>
-        <w:rPr>
-          <w:rFonts w:ascii="Arial" w:hAnsi="Arial" w:cs="Arial" w:eastAsia="Arial"/>
-          <w:color w:val="auto"/>
-          <w:spacing w:val="0"/>
-          <w:position w:val="0"/>
-          <w:sz w:val="24"/>
-          <w:shd w:fill="auto" w:val="clear"/>
-        </w:rPr>
-        <w:t xml:space="preserve"> c</w:t>
-      </w:r>
-      <w:r>
-        <w:rPr>
-          <w:rFonts w:ascii="Arial" w:hAnsi="Arial" w:cs="Arial" w:eastAsia="Arial"/>
-          <w:color w:val="auto"/>
-          <w:spacing w:val="0"/>
-          <w:position w:val="0"/>
-          <w:sz w:val="24"/>
-          <w:shd w:fill="auto" w:val="clear"/>
-        </w:rPr>
-        <w:t xml:space="preserve">áo</w:t>
-      </w:r>
-      <w:r>
-        <w:rPr>
-          <w:rFonts w:ascii="Arial" w:hAnsi="Arial" w:cs="Arial" w:eastAsia="Arial"/>
-          <w:color w:val="auto"/>
-          <w:spacing w:val="0"/>
-          <w:position w:val="0"/>
-          <w:sz w:val="24"/>
-          <w:shd w:fill="auto" w:val="clear"/>
-        </w:rPr>
-        <w:t xml:space="preserve"> chi tiết về c</w:t>
-      </w:r>
-      <w:r>
-        <w:rPr>
-          <w:rFonts w:ascii="Arial" w:hAnsi="Arial" w:cs="Arial" w:eastAsia="Arial"/>
-          <w:color w:val="auto"/>
-          <w:spacing w:val="0"/>
-          <w:position w:val="0"/>
-          <w:sz w:val="24"/>
-          <w:shd w:fill="auto" w:val="clear"/>
-        </w:rPr>
-        <w:t xml:space="preserve">ác</w:t>
-      </w:r>
-      <w:r>
-        <w:rPr>
-          <w:rFonts w:ascii="Arial" w:hAnsi="Arial" w:cs="Arial" w:eastAsia="Arial"/>
-          <w:color w:val="auto"/>
-          <w:spacing w:val="0"/>
-          <w:position w:val="0"/>
-          <w:sz w:val="24"/>
-          <w:shd w:fill="auto" w:val="clear"/>
-        </w:rPr>
-        <w:t xml:space="preserve"> thuật to</w:t>
-      </w:r>
-      <w:r>
-        <w:rPr>
-          <w:rFonts w:ascii="Arial" w:hAnsi="Arial" w:cs="Arial" w:eastAsia="Arial"/>
-          <w:color w:val="auto"/>
-          <w:spacing w:val="0"/>
-          <w:position w:val="0"/>
-          <w:sz w:val="24"/>
-          <w:shd w:fill="auto" w:val="clear"/>
-        </w:rPr>
-        <w:t xml:space="preserve">án</w:t>
-      </w:r>
-      <w:r>
-        <w:rPr>
-          <w:rFonts w:ascii="Arial" w:hAnsi="Arial" w:cs="Arial" w:eastAsia="Arial"/>
-          <w:color w:val="auto"/>
-          <w:spacing w:val="0"/>
-          <w:position w:val="0"/>
-          <w:sz w:val="24"/>
-          <w:shd w:fill="auto" w:val="clear"/>
-        </w:rPr>
-        <w:t xml:space="preserve"> </w:t>
+        <w:t xml:space="preserve">  -Báo cáo chi ti</w:t>
+      </w:r>
+      <w:r>
+        <w:rPr>
+          <w:rFonts w:ascii="Arial" w:hAnsi="Arial" w:cs="Arial" w:eastAsia="Arial"/>
+          <w:color w:val="auto"/>
+          <w:spacing w:val="0"/>
+          <w:position w:val="0"/>
+          <w:sz w:val="24"/>
+          <w:shd w:fill="auto" w:val="clear"/>
+        </w:rPr>
+        <w:t xml:space="preserve">ết về c</w:t>
+      </w:r>
+      <w:r>
+        <w:rPr>
+          <w:rFonts w:ascii="Arial" w:hAnsi="Arial" w:cs="Arial" w:eastAsia="Arial"/>
+          <w:color w:val="auto"/>
+          <w:spacing w:val="0"/>
+          <w:position w:val="0"/>
+          <w:sz w:val="24"/>
+          <w:shd w:fill="auto" w:val="clear"/>
+        </w:rPr>
+        <w:t xml:space="preserve">ác thu</w:t>
+      </w:r>
+      <w:r>
+        <w:rPr>
+          <w:rFonts w:ascii="Arial" w:hAnsi="Arial" w:cs="Arial" w:eastAsia="Arial"/>
+          <w:color w:val="auto"/>
+          <w:spacing w:val="0"/>
+          <w:position w:val="0"/>
+          <w:sz w:val="24"/>
+          <w:shd w:fill="auto" w:val="clear"/>
+        </w:rPr>
+        <w:t xml:space="preserve">ật to</w:t>
+      </w:r>
+      <w:r>
+        <w:rPr>
+          <w:rFonts w:ascii="Arial" w:hAnsi="Arial" w:cs="Arial" w:eastAsia="Arial"/>
+          <w:color w:val="auto"/>
+          <w:spacing w:val="0"/>
+          <w:position w:val="0"/>
+          <w:sz w:val="24"/>
+          <w:shd w:fill="auto" w:val="clear"/>
+        </w:rPr>
+        <w:t xml:space="preserve">án </w:t>
       </w:r>
       <w:r>
         <w:rPr>
@@ -1891,18 +1814,18 @@
           <w:sz w:val="24"/>
           <w:shd w:fill="auto" w:val="clear"/>
         </w:rPr>
-        <w:t xml:space="preserve">ùng</w:t>
-      </w:r>
-      <w:r>
-        <w:rPr>
-          <w:rFonts w:ascii="Arial" w:hAnsi="Arial" w:cs="Arial" w:eastAsia="Arial"/>
-          <w:color w:val="auto"/>
-          <w:spacing w:val="0"/>
-          <w:position w:val="0"/>
-          <w:sz w:val="24"/>
-          <w:shd w:fill="auto" w:val="clear"/>
-        </w:rPr>
-        <w:t xml:space="preserve"> trong mỗi chức n</w:t>
+        <w:t xml:space="preserve">ùng trong m</w:t>
+      </w:r>
+      <w:r>
+        <w:rPr>
+          <w:rFonts w:ascii="Arial" w:hAnsi="Arial" w:cs="Arial" w:eastAsia="Arial"/>
+          <w:color w:val="auto"/>
+          <w:spacing w:val="0"/>
+          <w:position w:val="0"/>
+          <w:sz w:val="24"/>
+          <w:shd w:fill="auto" w:val="clear"/>
+        </w:rPr>
+        <w:t xml:space="preserve">ỗi chức n</w:t>
       </w:r>
       <w:r>
         <w:rPr>
@@ -1939,51 +1862,18 @@
           <w:sz w:val="24"/>
           <w:shd w:fill="auto" w:val="clear"/>
         </w:rPr>
-        <w:t xml:space="preserve">  -B</w:t>
-      </w:r>
-      <w:r>
-        <w:rPr>
-          <w:rFonts w:ascii="Arial" w:hAnsi="Arial" w:cs="Arial" w:eastAsia="Arial"/>
-          <w:color w:val="auto"/>
-          <w:spacing w:val="0"/>
-          <w:position w:val="0"/>
-          <w:sz w:val="24"/>
-          <w:shd w:fill="auto" w:val="clear"/>
-        </w:rPr>
-        <w:t xml:space="preserve">áo</w:t>
-      </w:r>
-      <w:r>
-        <w:rPr>
-          <w:rFonts w:ascii="Arial" w:hAnsi="Arial" w:cs="Arial" w:eastAsia="Arial"/>
-          <w:color w:val="auto"/>
-          <w:spacing w:val="0"/>
-          <w:position w:val="0"/>
-          <w:sz w:val="24"/>
-          <w:shd w:fill="auto" w:val="clear"/>
-        </w:rPr>
-        <w:t xml:space="preserve"> c</w:t>
-      </w:r>
-      <w:r>
-        <w:rPr>
-          <w:rFonts w:ascii="Arial" w:hAnsi="Arial" w:cs="Arial" w:eastAsia="Arial"/>
-          <w:color w:val="auto"/>
-          <w:spacing w:val="0"/>
-          <w:position w:val="0"/>
-          <w:sz w:val="24"/>
-          <w:shd w:fill="auto" w:val="clear"/>
-        </w:rPr>
-        <w:t xml:space="preserve">áo</w:t>
-      </w:r>
-      <w:r>
-        <w:rPr>
-          <w:rFonts w:ascii="Arial" w:hAnsi="Arial" w:cs="Arial" w:eastAsia="Arial"/>
-          <w:color w:val="auto"/>
-          <w:spacing w:val="0"/>
-          <w:position w:val="0"/>
-          <w:sz w:val="24"/>
-          <w:shd w:fill="auto" w:val="clear"/>
-        </w:rPr>
-        <w:t xml:space="preserve"> cụ thể logic hoạt </w:t>
+        <w:t xml:space="preserve">  -Báo cáo c</w:t>
+      </w:r>
+      <w:r>
+        <w:rPr>
+          <w:rFonts w:ascii="Arial" w:hAnsi="Arial" w:cs="Arial" w:eastAsia="Arial"/>
+          <w:color w:val="auto"/>
+          <w:spacing w:val="0"/>
+          <w:position w:val="0"/>
+          <w:sz w:val="24"/>
+          <w:shd w:fill="auto" w:val="clear"/>
+        </w:rPr>
+        <w:t xml:space="preserve">ụ thể logic hoạt </w:t>
       </w:r>
       <w:r>
         <w:rPr>
@@ -2016,84 +1906,29 @@
           <w:sz w:val="24"/>
           <w:shd w:fill="auto" w:val="clear"/>
         </w:rPr>
-        <w:t xml:space="preserve">ăng</w:t>
-      </w:r>
-      <w:r>
-        <w:rPr>
-          <w:rFonts w:ascii="Arial" w:hAnsi="Arial" w:cs="Arial" w:eastAsia="Arial"/>
-          <w:color w:val="auto"/>
-          <w:spacing w:val="0"/>
-          <w:position w:val="0"/>
-          <w:sz w:val="24"/>
-          <w:shd w:fill="auto" w:val="clear"/>
-        </w:rPr>
-        <w:t xml:space="preserve"> v</w:t>
-      </w:r>
-      <w:r>
-        <w:rPr>
-          <w:rFonts w:ascii="Arial" w:hAnsi="Arial" w:cs="Arial" w:eastAsia="Arial"/>
-          <w:color w:val="auto"/>
-          <w:spacing w:val="0"/>
-          <w:position w:val="0"/>
-          <w:sz w:val="24"/>
-          <w:shd w:fill="auto" w:val="clear"/>
-        </w:rPr>
-        <w:t xml:space="preserve">à</w:t>
-      </w:r>
-      <w:r>
-        <w:rPr>
-          <w:rFonts w:ascii="Arial" w:hAnsi="Arial" w:cs="Arial" w:eastAsia="Arial"/>
-          <w:color w:val="auto"/>
-          <w:spacing w:val="0"/>
-          <w:position w:val="0"/>
-          <w:sz w:val="24"/>
-          <w:shd w:fill="auto" w:val="clear"/>
-        </w:rPr>
-        <w:t xml:space="preserve"> nguy</w:t>
-      </w:r>
-      <w:r>
-        <w:rPr>
-          <w:rFonts w:ascii="Arial" w:hAnsi="Arial" w:cs="Arial" w:eastAsia="Arial"/>
-          <w:color w:val="auto"/>
-          <w:spacing w:val="0"/>
-          <w:position w:val="0"/>
-          <w:sz w:val="24"/>
-          <w:shd w:fill="auto" w:val="clear"/>
-        </w:rPr>
-        <w:t xml:space="preserve">ên</w:t>
-      </w:r>
-      <w:r>
-        <w:rPr>
-          <w:rFonts w:ascii="Arial" w:hAnsi="Arial" w:cs="Arial" w:eastAsia="Arial"/>
-          <w:color w:val="auto"/>
-          <w:spacing w:val="0"/>
-          <w:position w:val="0"/>
-          <w:sz w:val="24"/>
-          <w:shd w:fill="auto" w:val="clear"/>
-        </w:rPr>
-        <w:t xml:space="preserve"> l</w:t>
-      </w:r>
-      <w:r>
-        <w:rPr>
-          <w:rFonts w:ascii="Arial" w:hAnsi="Arial" w:cs="Arial" w:eastAsia="Arial"/>
-          <w:color w:val="auto"/>
-          <w:spacing w:val="0"/>
-          <w:position w:val="0"/>
-          <w:sz w:val="24"/>
-          <w:shd w:fill="auto" w:val="clear"/>
-        </w:rPr>
-        <w:t xml:space="preserve">ý</w:t>
-      </w:r>
-      <w:r>
-        <w:rPr>
-          <w:rFonts w:ascii="Arial" w:hAnsi="Arial" w:cs="Arial" w:eastAsia="Arial"/>
-          <w:color w:val="auto"/>
-          <w:spacing w:val="0"/>
-          <w:position w:val="0"/>
-          <w:sz w:val="24"/>
-          <w:shd w:fill="auto" w:val="clear"/>
-        </w:rPr>
-        <w:t xml:space="preserve"> hoạt </w:t>
+        <w:t xml:space="preserve">ăng v</w:t>
+      </w:r>
+      <w:r>
+        <w:rPr>
+          <w:rFonts w:ascii="Arial" w:hAnsi="Arial" w:cs="Arial" w:eastAsia="Arial"/>
+          <w:color w:val="auto"/>
+          <w:spacing w:val="0"/>
+          <w:position w:val="0"/>
+          <w:sz w:val="24"/>
+          <w:shd w:fill="auto" w:val="clear"/>
+        </w:rPr>
+        <w:t xml:space="preserve">à nguyên lý ho</w:t>
+      </w:r>
+      <w:r>
+        <w:rPr>
+          <w:rFonts w:ascii="Arial" w:hAnsi="Arial" w:cs="Arial" w:eastAsia="Arial"/>
+          <w:color w:val="auto"/>
+          <w:spacing w:val="0"/>
+          <w:position w:val="0"/>
+          <w:sz w:val="24"/>
+          <w:shd w:fill="auto" w:val="clear"/>
+        </w:rPr>
+        <w:t xml:space="preserve">ạt </w:t>
       </w:r>
       <w:r>
         <w:rPr>
@@ -2126,51 +1961,29 @@
           <w:sz w:val="24"/>
           <w:shd w:fill="auto" w:val="clear"/>
         </w:rPr>
-        <w:t xml:space="preserve">ác</w:t>
-      </w:r>
-      <w:r>
-        <w:rPr>
-          <w:rFonts w:ascii="Arial" w:hAnsi="Arial" w:cs="Arial" w:eastAsia="Arial"/>
-          <w:color w:val="auto"/>
-          <w:spacing w:val="0"/>
-          <w:position w:val="0"/>
-          <w:sz w:val="24"/>
-          <w:shd w:fill="auto" w:val="clear"/>
-        </w:rPr>
-        <w:t xml:space="preserve"> chức n</w:t>
-      </w:r>
-      <w:r>
-        <w:rPr>
-          <w:rFonts w:ascii="Arial" w:hAnsi="Arial" w:cs="Arial" w:eastAsia="Arial"/>
-          <w:color w:val="auto"/>
-          <w:spacing w:val="0"/>
-          <w:position w:val="0"/>
-          <w:sz w:val="24"/>
-          <w:shd w:fill="auto" w:val="clear"/>
-        </w:rPr>
-        <w:t xml:space="preserve">ăng</w:t>
-      </w:r>
-      <w:r>
-        <w:rPr>
-          <w:rFonts w:ascii="Arial" w:hAnsi="Arial" w:cs="Arial" w:eastAsia="Arial"/>
-          <w:color w:val="auto"/>
-          <w:spacing w:val="0"/>
-          <w:position w:val="0"/>
-          <w:sz w:val="24"/>
-          <w:shd w:fill="auto" w:val="clear"/>
-        </w:rPr>
-        <w:t xml:space="preserve"> </w:t>
-      </w:r>
-      <w:r>
-        <w:rPr>
-          <w:rFonts w:ascii="Arial" w:hAnsi="Arial" w:cs="Arial" w:eastAsia="Arial"/>
-          <w:color w:val="auto"/>
-          <w:spacing w:val="0"/>
-          <w:position w:val="0"/>
-          <w:sz w:val="24"/>
-          <w:shd w:fill="auto" w:val="clear"/>
-        </w:rPr>
-        <w:t xml:space="preserve">đ</w:t>
+        <w:t xml:space="preserve">ác ch</w:t>
+      </w:r>
+      <w:r>
+        <w:rPr>
+          <w:rFonts w:ascii="Arial" w:hAnsi="Arial" w:cs="Arial" w:eastAsia="Arial"/>
+          <w:color w:val="auto"/>
+          <w:spacing w:val="0"/>
+          <w:position w:val="0"/>
+          <w:sz w:val="24"/>
+          <w:shd w:fill="auto" w:val="clear"/>
+        </w:rPr>
+        <w:t xml:space="preserve">ức n</w:t>
+      </w:r>
+      <w:r>
+        <w:rPr>
+          <w:rFonts w:ascii="Arial" w:hAnsi="Arial" w:cs="Arial" w:eastAsia="Arial"/>
+          <w:color w:val="auto"/>
+          <w:spacing w:val="0"/>
+          <w:position w:val="0"/>
+          <w:sz w:val="24"/>
+          <w:shd w:fill="auto" w:val="clear"/>
+        </w:rPr>
+        <w:t xml:space="preserve">ăng đ</w:t>
       </w:r>
       <w:r>
         <w:rPr>
@@ -2270,18 +2083,7 @@
           <w:sz w:val="24"/>
           <w:shd w:fill="auto" w:val="clear"/>
         </w:rPr>
-        <w:t xml:space="preserve">1</w:t>
-      </w:r>
-      <w:r>
-        <w:rPr>
-          <w:rFonts w:ascii="Arial" w:hAnsi="Arial" w:cs="Arial" w:eastAsia="Arial"/>
-          <w:color w:val="auto"/>
-          <w:spacing w:val="0"/>
-          <w:position w:val="0"/>
-          <w:sz w:val="24"/>
-          <w:shd w:fill="auto" w:val="clear"/>
-        </w:rPr>
-        <w:t xml:space="preserve">. Thi</w:t>
+        <w:t xml:space="preserve">1. Thi</w:t>
       </w:r>
       <w:r>
         <w:rPr>
@@ -2303,18 +2105,18 @@
           <w:sz w:val="24"/>
           <w:shd w:fill="auto" w:val="clear"/>
         </w:rPr>
-        <w:t xml:space="preserve">ành</w:t>
-      </w:r>
-      <w:r>
-        <w:rPr>
-          <w:rFonts w:ascii="Arial" w:hAnsi="Arial" w:cs="Arial" w:eastAsia="Arial"/>
-          <w:color w:val="auto"/>
-          <w:spacing w:val="0"/>
-          <w:position w:val="0"/>
-          <w:sz w:val="24"/>
-          <w:shd w:fill="auto" w:val="clear"/>
-        </w:rPr>
-        <w:t xml:space="preserve"> Phần Dữ Liệu:</w:t>
+        <w:t xml:space="preserve">ành Ph</w:t>
+      </w:r>
+      <w:r>
+        <w:rPr>
+          <w:rFonts w:ascii="Arial" w:hAnsi="Arial" w:cs="Arial" w:eastAsia="Arial"/>
+          <w:color w:val="auto"/>
+          <w:spacing w:val="0"/>
+          <w:position w:val="0"/>
+          <w:sz w:val="24"/>
+          <w:shd w:fill="auto" w:val="clear"/>
+        </w:rPr>
+        <w:t xml:space="preserve">ần Dữ Liệu:</w:t>
       </w:r>
     </w:p>
     <w:p>
@@ -2340,29 +2142,7 @@
           <w:sz w:val="24"/>
           <w:shd w:fill="auto" w:val="clear"/>
         </w:rPr>
-        <w:t xml:space="preserve">   -C</w:t>
-      </w:r>
-      <w:r>
-        <w:rPr>
-          <w:rFonts w:ascii="Arial" w:hAnsi="Arial" w:cs="Arial" w:eastAsia="Arial"/>
-          <w:color w:val="auto"/>
-          <w:spacing w:val="0"/>
-          <w:position w:val="0"/>
-          <w:sz w:val="24"/>
-          <w:shd w:fill="auto" w:val="clear"/>
-        </w:rPr>
-        <w:t xml:space="preserve">ài</w:t>
-      </w:r>
-      <w:r>
-        <w:rPr>
-          <w:rFonts w:ascii="Arial" w:hAnsi="Arial" w:cs="Arial" w:eastAsia="Arial"/>
-          <w:color w:val="auto"/>
-          <w:spacing w:val="0"/>
-          <w:position w:val="0"/>
-          <w:sz w:val="24"/>
-          <w:shd w:fill="auto" w:val="clear"/>
-        </w:rPr>
-        <w:t xml:space="preserve"> </w:t>
+        <w:t xml:space="preserve">   -Cài </w:t>
       </w:r>
       <w:r>
         <w:rPr>
@@ -2395,18 +2175,18 @@
           <w:sz w:val="24"/>
           <w:shd w:fill="auto" w:val="clear"/>
         </w:rPr>
-        <w:t xml:space="preserve">à</w:t>
-      </w:r>
-      <w:r>
-        <w:rPr>
-          <w:rFonts w:ascii="Arial" w:hAnsi="Arial" w:cs="Arial" w:eastAsia="Arial"/>
-          <w:color w:val="auto"/>
-          <w:spacing w:val="0"/>
-          <w:position w:val="0"/>
-          <w:sz w:val="24"/>
-          <w:shd w:fill="auto" w:val="clear"/>
-        </w:rPr>
-        <w:t xml:space="preserve"> sử dụng SQL server </w:t>
+        <w:t xml:space="preserve">à s</w:t>
+      </w:r>
+      <w:r>
+        <w:rPr>
+          <w:rFonts w:ascii="Arial" w:hAnsi="Arial" w:cs="Arial" w:eastAsia="Arial"/>
+          <w:color w:val="auto"/>
+          <w:spacing w:val="0"/>
+          <w:position w:val="0"/>
+          <w:sz w:val="24"/>
+          <w:shd w:fill="auto" w:val="clear"/>
+        </w:rPr>
+        <w:t xml:space="preserve">ử dụng SQL server </w:t>
       </w:r>
       <w:r>
         <w:rPr>
@@ -2439,18 +2219,18 @@
           <w:sz w:val="24"/>
           <w:shd w:fill="auto" w:val="clear"/>
         </w:rPr>
-        <w:t xml:space="preserve">ơ</w:t>
-      </w:r>
-      <w:r>
-        <w:rPr>
-          <w:rFonts w:ascii="Arial" w:hAnsi="Arial" w:cs="Arial" w:eastAsia="Arial"/>
-          <w:color w:val="auto"/>
-          <w:spacing w:val="0"/>
-          <w:position w:val="0"/>
-          <w:sz w:val="24"/>
-          <w:shd w:fill="auto" w:val="clear"/>
-        </w:rPr>
-        <w:t xml:space="preserve"> sở dữ liệu</w:t>
+        <w:t xml:space="preserve">ơ s</w:t>
+      </w:r>
+      <w:r>
+        <w:rPr>
+          <w:rFonts w:ascii="Arial" w:hAnsi="Arial" w:cs="Arial" w:eastAsia="Arial"/>
+          <w:color w:val="auto"/>
+          <w:spacing w:val="0"/>
+          <w:position w:val="0"/>
+          <w:sz w:val="24"/>
+          <w:shd w:fill="auto" w:val="clear"/>
+        </w:rPr>
+        <w:t xml:space="preserve">ở dữ liệu</w:t>
       </w:r>
     </w:p>
     <w:p>
@@ -2476,73 +2256,29 @@
           <w:sz w:val="24"/>
           <w:shd w:fill="auto" w:val="clear"/>
         </w:rPr>
-        <w:t xml:space="preserve">   -</w:t>
-      </w:r>
-      <w:r>
-        <w:rPr>
-          <w:rFonts w:ascii="Arial" w:hAnsi="Arial" w:cs="Arial" w:eastAsia="Arial"/>
-          <w:color w:val="auto"/>
-          <w:spacing w:val="0"/>
-          <w:position w:val="0"/>
-          <w:sz w:val="24"/>
-          <w:shd w:fill="auto" w:val="clear"/>
-        </w:rPr>
-        <w:t xml:space="preserve">X</w:t>
-      </w:r>
-      <w:r>
-        <w:rPr>
-          <w:rFonts w:ascii="Arial" w:hAnsi="Arial" w:cs="Arial" w:eastAsia="Arial"/>
-          <w:color w:val="auto"/>
-          <w:spacing w:val="0"/>
-          <w:position w:val="0"/>
-          <w:sz w:val="24"/>
-          <w:shd w:fill="auto" w:val="clear"/>
-        </w:rPr>
-        <w:t xml:space="preserve">ây</w:t>
-      </w:r>
-      <w:r>
-        <w:rPr>
-          <w:rFonts w:ascii="Arial" w:hAnsi="Arial" w:cs="Arial" w:eastAsia="Arial"/>
-          <w:color w:val="auto"/>
-          <w:spacing w:val="0"/>
-          <w:position w:val="0"/>
-          <w:sz w:val="24"/>
-          <w:shd w:fill="auto" w:val="clear"/>
-        </w:rPr>
-        <w:t xml:space="preserve"> dựng cấu tr</w:t>
-      </w:r>
-      <w:r>
-        <w:rPr>
-          <w:rFonts w:ascii="Arial" w:hAnsi="Arial" w:cs="Arial" w:eastAsia="Arial"/>
-          <w:color w:val="auto"/>
-          <w:spacing w:val="0"/>
-          <w:position w:val="0"/>
-          <w:sz w:val="24"/>
-          <w:shd w:fill="auto" w:val="clear"/>
-        </w:rPr>
-        <w:t xml:space="preserve">úc</w:t>
-      </w:r>
-      <w:r>
-        <w:rPr>
-          <w:rFonts w:ascii="Arial" w:hAnsi="Arial" w:cs="Arial" w:eastAsia="Arial"/>
-          <w:color w:val="auto"/>
-          <w:spacing w:val="0"/>
-          <w:position w:val="0"/>
-          <w:sz w:val="24"/>
-          <w:shd w:fill="auto" w:val="clear"/>
-        </w:rPr>
-        <w:t xml:space="preserve"> c</w:t>
-      </w:r>
-      <w:r>
-        <w:rPr>
-          <w:rFonts w:ascii="Arial" w:hAnsi="Arial" w:cs="Arial" w:eastAsia="Arial"/>
-          <w:color w:val="auto"/>
-          <w:spacing w:val="0"/>
-          <w:position w:val="0"/>
-          <w:sz w:val="24"/>
-          <w:shd w:fill="auto" w:val="clear"/>
-        </w:rPr>
-        <w:t xml:space="preserve">ác b</w:t>
+        <w:t xml:space="preserve">   -Xây d</w:t>
+      </w:r>
+      <w:r>
+        <w:rPr>
+          <w:rFonts w:ascii="Arial" w:hAnsi="Arial" w:cs="Arial" w:eastAsia="Arial"/>
+          <w:color w:val="auto"/>
+          <w:spacing w:val="0"/>
+          <w:position w:val="0"/>
+          <w:sz w:val="24"/>
+          <w:shd w:fill="auto" w:val="clear"/>
+        </w:rPr>
+        <w:t xml:space="preserve">ựng cấu tr</w:t>
+      </w:r>
+      <w:r>
+        <w:rPr>
+          <w:rFonts w:ascii="Arial" w:hAnsi="Arial" w:cs="Arial" w:eastAsia="Arial"/>
+          <w:color w:val="auto"/>
+          <w:spacing w:val="0"/>
+          <w:position w:val="0"/>
+          <w:sz w:val="24"/>
+          <w:shd w:fill="auto" w:val="clear"/>
+        </w:rPr>
+        <w:t xml:space="preserve">úc các b</w:t>
       </w:r>
       <w:r>
         <w:rPr>
@@ -2619,18 +2355,7 @@
           <w:sz w:val="24"/>
           <w:shd w:fill="auto" w:val="clear"/>
         </w:rPr>
-        <w:t xml:space="preserve">ác</w:t>
-      </w:r>
-      <w:r>
-        <w:rPr>
-          <w:rFonts w:ascii="Arial" w:hAnsi="Arial" w:cs="Arial" w:eastAsia="Arial"/>
-          <w:color w:val="auto"/>
-          <w:spacing w:val="0"/>
-          <w:position w:val="0"/>
-          <w:sz w:val="24"/>
-          <w:shd w:fill="auto" w:val="clear"/>
-        </w:rPr>
-        <w:t xml:space="preserve"> tr</w:t>
+        <w:t xml:space="preserve">ác tr</w:t>
       </w:r>
       <w:r>
         <w:rPr>
@@ -2663,40 +2388,18 @@
           <w:sz w:val="24"/>
           <w:shd w:fill="auto" w:val="clear"/>
         </w:rPr>
-        <w:t xml:space="preserve">óa</w:t>
-      </w:r>
-      <w:r>
-        <w:rPr>
-          <w:rFonts w:ascii="Arial" w:hAnsi="Arial" w:cs="Arial" w:eastAsia="Arial"/>
-          <w:color w:val="auto"/>
-          <w:spacing w:val="0"/>
-          <w:position w:val="0"/>
-          <w:sz w:val="24"/>
-          <w:shd w:fill="auto" w:val="clear"/>
-        </w:rPr>
-        <w:t xml:space="preserve"> ch</w:t>
-      </w:r>
-      <w:r>
-        <w:rPr>
-          <w:rFonts w:ascii="Arial" w:hAnsi="Arial" w:cs="Arial" w:eastAsia="Arial"/>
-          <w:color w:val="auto"/>
-          <w:spacing w:val="0"/>
-          <w:position w:val="0"/>
-          <w:sz w:val="24"/>
-          <w:shd w:fill="auto" w:val="clear"/>
-        </w:rPr>
-        <w:t xml:space="preserve">ính</w:t>
-      </w:r>
-      <w:r>
-        <w:rPr>
-          <w:rFonts w:ascii="Arial" w:hAnsi="Arial" w:cs="Arial" w:eastAsia="Arial"/>
-          <w:color w:val="auto"/>
-          <w:spacing w:val="0"/>
-          <w:position w:val="0"/>
-          <w:sz w:val="24"/>
-          <w:shd w:fill="auto" w:val="clear"/>
-        </w:rPr>
-        <w:t xml:space="preserve">, kiểu dữ liệu..)</w:t>
+        <w:t xml:space="preserve">óa chính, ki</w:t>
+      </w:r>
+      <w:r>
+        <w:rPr>
+          <w:rFonts w:ascii="Arial" w:hAnsi="Arial" w:cs="Arial" w:eastAsia="Arial"/>
+          <w:color w:val="auto"/>
+          <w:spacing w:val="0"/>
+          <w:position w:val="0"/>
+          <w:sz w:val="24"/>
+          <w:shd w:fill="auto" w:val="clear"/>
+        </w:rPr>
+        <w:t xml:space="preserve">ểu dữ liệu..)</w:t>
       </w:r>
     </w:p>
     <w:p>
@@ -2722,117 +2425,84 @@
           <w:sz w:val="24"/>
           <w:shd w:fill="auto" w:val="clear"/>
         </w:rPr>
-        <w:t xml:space="preserve">   -X</w:t>
-      </w:r>
-      <w:r>
-        <w:rPr>
-          <w:rFonts w:ascii="Arial" w:hAnsi="Arial" w:cs="Arial" w:eastAsia="Arial"/>
-          <w:color w:val="auto"/>
-          <w:spacing w:val="0"/>
-          <w:position w:val="0"/>
-          <w:sz w:val="24"/>
-          <w:shd w:fill="auto" w:val="clear"/>
-        </w:rPr>
-        <w:t xml:space="preserve">ây</w:t>
-      </w:r>
-      <w:r>
-        <w:rPr>
-          <w:rFonts w:ascii="Arial" w:hAnsi="Arial" w:cs="Arial" w:eastAsia="Arial"/>
-          <w:color w:val="auto"/>
-          <w:spacing w:val="0"/>
-          <w:position w:val="0"/>
-          <w:sz w:val="24"/>
-          <w:shd w:fill="auto" w:val="clear"/>
-        </w:rPr>
-        <w:t xml:space="preserve"> dựng c</w:t>
-      </w:r>
-      <w:r>
-        <w:rPr>
-          <w:rFonts w:ascii="Arial" w:hAnsi="Arial" w:cs="Arial" w:eastAsia="Arial"/>
-          <w:color w:val="auto"/>
-          <w:spacing w:val="0"/>
-          <w:position w:val="0"/>
-          <w:sz w:val="24"/>
-          <w:shd w:fill="auto" w:val="clear"/>
-        </w:rPr>
-        <w:t xml:space="preserve">ác</w:t>
-      </w:r>
-      <w:r>
-        <w:rPr>
-          <w:rFonts w:ascii="Arial" w:hAnsi="Arial" w:cs="Arial" w:eastAsia="Arial"/>
-          <w:color w:val="auto"/>
-          <w:spacing w:val="0"/>
-          <w:position w:val="0"/>
-          <w:sz w:val="24"/>
-          <w:shd w:fill="auto" w:val="clear"/>
-        </w:rPr>
-        <w:t xml:space="preserve"> li</w:t>
-      </w:r>
-      <w:r>
-        <w:rPr>
-          <w:rFonts w:ascii="Arial" w:hAnsi="Arial" w:cs="Arial" w:eastAsia="Arial"/>
-          <w:color w:val="auto"/>
-          <w:spacing w:val="0"/>
-          <w:position w:val="0"/>
-          <w:sz w:val="24"/>
-          <w:shd w:fill="auto" w:val="clear"/>
-        </w:rPr>
-        <w:t xml:space="preserve">ên</w:t>
-      </w:r>
-      <w:r>
-        <w:rPr>
-          <w:rFonts w:ascii="Arial" w:hAnsi="Arial" w:cs="Arial" w:eastAsia="Arial"/>
-          <w:color w:val="auto"/>
-          <w:spacing w:val="0"/>
-          <w:position w:val="0"/>
-          <w:sz w:val="24"/>
-          <w:shd w:fill="auto" w:val="clear"/>
-        </w:rPr>
-        <w:t xml:space="preserve"> kết, r</w:t>
-      </w:r>
-      <w:r>
-        <w:rPr>
-          <w:rFonts w:ascii="Arial" w:hAnsi="Arial" w:cs="Arial" w:eastAsia="Arial"/>
-          <w:color w:val="auto"/>
-          <w:spacing w:val="0"/>
-          <w:position w:val="0"/>
-          <w:sz w:val="24"/>
-          <w:shd w:fill="auto" w:val="clear"/>
-        </w:rPr>
-        <w:t xml:space="preserve">àng</w:t>
-      </w:r>
-      <w:r>
-        <w:rPr>
-          <w:rFonts w:ascii="Arial" w:hAnsi="Arial" w:cs="Arial" w:eastAsia="Arial"/>
-          <w:color w:val="auto"/>
-          <w:spacing w:val="0"/>
-          <w:position w:val="0"/>
-          <w:sz w:val="24"/>
-          <w:shd w:fill="auto" w:val="clear"/>
-        </w:rPr>
-        <w:t xml:space="preserve"> buộc giữa c</w:t>
-      </w:r>
-      <w:r>
-        <w:rPr>
-          <w:rFonts w:ascii="Arial" w:hAnsi="Arial" w:cs="Arial" w:eastAsia="Arial"/>
-          <w:color w:val="auto"/>
-          <w:spacing w:val="0"/>
-          <w:position w:val="0"/>
-          <w:sz w:val="24"/>
-          <w:shd w:fill="auto" w:val="clear"/>
-        </w:rPr>
-        <w:t xml:space="preserve">ác</w:t>
-      </w:r>
-      <w:r>
-        <w:rPr>
-          <w:rFonts w:ascii="Arial" w:hAnsi="Arial" w:cs="Arial" w:eastAsia="Arial"/>
-          <w:color w:val="auto"/>
-          <w:spacing w:val="0"/>
-          <w:position w:val="0"/>
-          <w:sz w:val="24"/>
-          <w:shd w:fill="auto" w:val="clear"/>
-        </w:rPr>
-        <w:t xml:space="preserve"> bảng, </w:t>
+        <w:t xml:space="preserve">   -Xây d</w:t>
+      </w:r>
+      <w:r>
+        <w:rPr>
+          <w:rFonts w:ascii="Arial" w:hAnsi="Arial" w:cs="Arial" w:eastAsia="Arial"/>
+          <w:color w:val="auto"/>
+          <w:spacing w:val="0"/>
+          <w:position w:val="0"/>
+          <w:sz w:val="24"/>
+          <w:shd w:fill="auto" w:val="clear"/>
+        </w:rPr>
+        <w:t xml:space="preserve">ựng c</w:t>
+      </w:r>
+      <w:r>
+        <w:rPr>
+          <w:rFonts w:ascii="Arial" w:hAnsi="Arial" w:cs="Arial" w:eastAsia="Arial"/>
+          <w:color w:val="auto"/>
+          <w:spacing w:val="0"/>
+          <w:position w:val="0"/>
+          <w:sz w:val="24"/>
+          <w:shd w:fill="auto" w:val="clear"/>
+        </w:rPr>
+        <w:t xml:space="preserve">ác liên k</w:t>
+      </w:r>
+      <w:r>
+        <w:rPr>
+          <w:rFonts w:ascii="Arial" w:hAnsi="Arial" w:cs="Arial" w:eastAsia="Arial"/>
+          <w:color w:val="auto"/>
+          <w:spacing w:val="0"/>
+          <w:position w:val="0"/>
+          <w:sz w:val="24"/>
+          <w:shd w:fill="auto" w:val="clear"/>
+        </w:rPr>
+        <w:t xml:space="preserve">ết, r</w:t>
+      </w:r>
+      <w:r>
+        <w:rPr>
+          <w:rFonts w:ascii="Arial" w:hAnsi="Arial" w:cs="Arial" w:eastAsia="Arial"/>
+          <w:color w:val="auto"/>
+          <w:spacing w:val="0"/>
+          <w:position w:val="0"/>
+          <w:sz w:val="24"/>
+          <w:shd w:fill="auto" w:val="clear"/>
+        </w:rPr>
+        <w:t xml:space="preserve">àng bu</w:t>
+      </w:r>
+      <w:r>
+        <w:rPr>
+          <w:rFonts w:ascii="Arial" w:hAnsi="Arial" w:cs="Arial" w:eastAsia="Arial"/>
+          <w:color w:val="auto"/>
+          <w:spacing w:val="0"/>
+          <w:position w:val="0"/>
+          <w:sz w:val="24"/>
+          <w:shd w:fill="auto" w:val="clear"/>
+        </w:rPr>
+        <w:t xml:space="preserve">ộc giữa c</w:t>
+      </w:r>
+      <w:r>
+        <w:rPr>
+          <w:rFonts w:ascii="Arial" w:hAnsi="Arial" w:cs="Arial" w:eastAsia="Arial"/>
+          <w:color w:val="auto"/>
+          <w:spacing w:val="0"/>
+          <w:position w:val="0"/>
+          <w:sz w:val="24"/>
+          <w:shd w:fill="auto" w:val="clear"/>
+        </w:rPr>
+        <w:t xml:space="preserve">ác b</w:t>
+      </w:r>
+      <w:r>
+        <w:rPr>
+          <w:rFonts w:ascii="Arial" w:hAnsi="Arial" w:cs="Arial" w:eastAsia="Arial"/>
+          <w:color w:val="auto"/>
+          <w:spacing w:val="0"/>
+          <w:position w:val="0"/>
+          <w:sz w:val="24"/>
+          <w:shd w:fill="auto" w:val="clear"/>
+        </w:rPr>
+        <w:t xml:space="preserve">ảng, </w:t>
       </w:r>
       <w:r>
         <w:rPr>
@@ -2865,40 +2535,40 @@
           <w:sz w:val="24"/>
           <w:shd w:fill="auto" w:val="clear"/>
         </w:rPr>
-        <w:t xml:space="preserve">ính</w:t>
-      </w:r>
-      <w:r>
-        <w:rPr>
-          <w:rFonts w:ascii="Arial" w:hAnsi="Arial" w:cs="Arial" w:eastAsia="Arial"/>
-          <w:color w:val="auto"/>
-          <w:spacing w:val="0"/>
-          <w:position w:val="0"/>
-          <w:sz w:val="24"/>
-          <w:shd w:fill="auto" w:val="clear"/>
-        </w:rPr>
-        <w:t xml:space="preserve"> nhất qu</w:t>
-      </w:r>
-      <w:r>
-        <w:rPr>
-          <w:rFonts w:ascii="Arial" w:hAnsi="Arial" w:cs="Arial" w:eastAsia="Arial"/>
-          <w:color w:val="auto"/>
-          <w:spacing w:val="0"/>
-          <w:position w:val="0"/>
-          <w:sz w:val="24"/>
-          <w:shd w:fill="auto" w:val="clear"/>
-        </w:rPr>
-        <w:t xml:space="preserve">án</w:t>
-      </w:r>
-      <w:r>
-        <w:rPr>
-          <w:rFonts w:ascii="Arial" w:hAnsi="Arial" w:cs="Arial" w:eastAsia="Arial"/>
-          <w:color w:val="auto"/>
-          <w:spacing w:val="0"/>
-          <w:position w:val="0"/>
-          <w:sz w:val="24"/>
-          <w:shd w:fill="auto" w:val="clear"/>
-        </w:rPr>
-        <w:t xml:space="preserve"> dữ liệu.</w:t>
+        <w:t xml:space="preserve">ính nh</w:t>
+      </w:r>
+      <w:r>
+        <w:rPr>
+          <w:rFonts w:ascii="Arial" w:hAnsi="Arial" w:cs="Arial" w:eastAsia="Arial"/>
+          <w:color w:val="auto"/>
+          <w:spacing w:val="0"/>
+          <w:position w:val="0"/>
+          <w:sz w:val="24"/>
+          <w:shd w:fill="auto" w:val="clear"/>
+        </w:rPr>
+        <w:t xml:space="preserve">ất qu</w:t>
+      </w:r>
+      <w:r>
+        <w:rPr>
+          <w:rFonts w:ascii="Arial" w:hAnsi="Arial" w:cs="Arial" w:eastAsia="Arial"/>
+          <w:color w:val="auto"/>
+          <w:spacing w:val="0"/>
+          <w:position w:val="0"/>
+          <w:sz w:val="24"/>
+          <w:shd w:fill="auto" w:val="clear"/>
+        </w:rPr>
+        <w:t xml:space="preserve">án d</w:t>
+      </w:r>
+      <w:r>
+        <w:rPr>
+          <w:rFonts w:ascii="Arial" w:hAnsi="Arial" w:cs="Arial" w:eastAsia="Arial"/>
+          <w:color w:val="auto"/>
+          <w:spacing w:val="0"/>
+          <w:position w:val="0"/>
+          <w:sz w:val="24"/>
+          <w:shd w:fill="auto" w:val="clear"/>
+        </w:rPr>
+        <w:t xml:space="preserve">ữ liệu.</w:t>
       </w:r>
     </w:p>
     <w:p>
@@ -2924,18 +2594,7 @@
           <w:sz w:val="24"/>
           <w:shd w:fill="auto" w:val="clear"/>
         </w:rPr>
-        <w:t xml:space="preserve">2</w:t>
-      </w:r>
-      <w:r>
-        <w:rPr>
-          <w:rFonts w:ascii="Arial" w:hAnsi="Arial" w:cs="Arial" w:eastAsia="Arial"/>
-          <w:color w:val="auto"/>
-          <w:spacing w:val="0"/>
-          <w:position w:val="0"/>
-          <w:sz w:val="24"/>
-          <w:shd w:fill="auto" w:val="clear"/>
-        </w:rPr>
-        <w:t xml:space="preserve">. Thi</w:t>
+        <w:t xml:space="preserve">2. Thi</w:t>
       </w:r>
       <w:r>
         <w:rPr>
@@ -2983,73 +2642,29 @@
           <w:sz w:val="24"/>
           <w:shd w:fill="auto" w:val="clear"/>
         </w:rPr>
-        <w:t xml:space="preserve">   -</w:t>
-      </w:r>
-      <w:r>
-        <w:rPr>
-          <w:rFonts w:ascii="Arial" w:hAnsi="Arial" w:cs="Arial" w:eastAsia="Arial"/>
-          <w:color w:val="auto"/>
-          <w:spacing w:val="0"/>
-          <w:position w:val="0"/>
-          <w:sz w:val="24"/>
-          <w:shd w:fill="auto" w:val="clear"/>
-        </w:rPr>
-        <w:t xml:space="preserve">Lập tr</w:t>
-      </w:r>
-      <w:r>
-        <w:rPr>
-          <w:rFonts w:ascii="Arial" w:hAnsi="Arial" w:cs="Arial" w:eastAsia="Arial"/>
-          <w:color w:val="auto"/>
-          <w:spacing w:val="0"/>
-          <w:position w:val="0"/>
-          <w:sz w:val="24"/>
-          <w:shd w:fill="auto" w:val="clear"/>
-        </w:rPr>
-        <w:t xml:space="preserve">ình</w:t>
-      </w:r>
-      <w:r>
-        <w:rPr>
-          <w:rFonts w:ascii="Arial" w:hAnsi="Arial" w:cs="Arial" w:eastAsia="Arial"/>
-          <w:color w:val="auto"/>
-          <w:spacing w:val="0"/>
-          <w:position w:val="0"/>
-          <w:sz w:val="24"/>
-          <w:shd w:fill="auto" w:val="clear"/>
-        </w:rPr>
-        <w:t xml:space="preserve"> c</w:t>
-      </w:r>
-      <w:r>
-        <w:rPr>
-          <w:rFonts w:ascii="Arial" w:hAnsi="Arial" w:cs="Arial" w:eastAsia="Arial"/>
-          <w:color w:val="auto"/>
-          <w:spacing w:val="0"/>
-          <w:position w:val="0"/>
-          <w:sz w:val="24"/>
-          <w:shd w:fill="auto" w:val="clear"/>
-        </w:rPr>
-        <w:t xml:space="preserve">ác</w:t>
-      </w:r>
-      <w:r>
-        <w:rPr>
-          <w:rFonts w:ascii="Arial" w:hAnsi="Arial" w:cs="Arial" w:eastAsia="Arial"/>
-          <w:color w:val="auto"/>
-          <w:spacing w:val="0"/>
-          <w:position w:val="0"/>
-          <w:sz w:val="24"/>
-          <w:shd w:fill="auto" w:val="clear"/>
-        </w:rPr>
-        <w:t xml:space="preserve"> h</w:t>
-      </w:r>
-      <w:r>
-        <w:rPr>
-          <w:rFonts w:ascii="Arial" w:hAnsi="Arial" w:cs="Arial" w:eastAsia="Arial"/>
-          <w:color w:val="auto"/>
-          <w:spacing w:val="0"/>
-          <w:position w:val="0"/>
-          <w:sz w:val="24"/>
-          <w:shd w:fill="auto" w:val="clear"/>
-        </w:rPr>
-        <w:t xml:space="preserve">àm ch</w:t>
+        <w:t xml:space="preserve">   -L</w:t>
+      </w:r>
+      <w:r>
+        <w:rPr>
+          <w:rFonts w:ascii="Arial" w:hAnsi="Arial" w:cs="Arial" w:eastAsia="Arial"/>
+          <w:color w:val="auto"/>
+          <w:spacing w:val="0"/>
+          <w:position w:val="0"/>
+          <w:sz w:val="24"/>
+          <w:shd w:fill="auto" w:val="clear"/>
+        </w:rPr>
+        <w:t xml:space="preserve">ập tr</w:t>
+      </w:r>
+      <w:r>
+        <w:rPr>
+          <w:rFonts w:ascii="Arial" w:hAnsi="Arial" w:cs="Arial" w:eastAsia="Arial"/>
+          <w:color w:val="auto"/>
+          <w:spacing w:val="0"/>
+          <w:position w:val="0"/>
+          <w:sz w:val="24"/>
+          <w:shd w:fill="auto" w:val="clear"/>
+        </w:rPr>
+        <w:t xml:space="preserve">ình các hàm ch</w:t>
       </w:r>
       <w:r>
         <w:rPr>
@@ -3152,51 +2767,29 @@
           <w:sz w:val="24"/>
           <w:shd w:fill="auto" w:val="clear"/>
         </w:rPr>
-        <w:t xml:space="preserve">   -</w:t>
-      </w:r>
-      <w:r>
-        <w:rPr>
-          <w:rFonts w:ascii="Arial" w:hAnsi="Arial" w:cs="Arial" w:eastAsia="Arial"/>
-          <w:color w:val="auto"/>
-          <w:spacing w:val="0"/>
-          <w:position w:val="0"/>
-          <w:sz w:val="24"/>
-          <w:shd w:fill="auto" w:val="clear"/>
-        </w:rPr>
-        <w:t xml:space="preserve">Lập tr</w:t>
-      </w:r>
-      <w:r>
-        <w:rPr>
-          <w:rFonts w:ascii="Arial" w:hAnsi="Arial" w:cs="Arial" w:eastAsia="Arial"/>
-          <w:color w:val="auto"/>
-          <w:spacing w:val="0"/>
-          <w:position w:val="0"/>
-          <w:sz w:val="24"/>
-          <w:shd w:fill="auto" w:val="clear"/>
-        </w:rPr>
-        <w:t xml:space="preserve">ình</w:t>
-      </w:r>
-      <w:r>
-        <w:rPr>
-          <w:rFonts w:ascii="Arial" w:hAnsi="Arial" w:cs="Arial" w:eastAsia="Arial"/>
-          <w:color w:val="auto"/>
-          <w:spacing w:val="0"/>
-          <w:position w:val="0"/>
-          <w:sz w:val="24"/>
-          <w:shd w:fill="auto" w:val="clear"/>
-        </w:rPr>
-        <w:t xml:space="preserve"> c</w:t>
-      </w:r>
-      <w:r>
-        <w:rPr>
-          <w:rFonts w:ascii="Arial" w:hAnsi="Arial" w:cs="Arial" w:eastAsia="Arial"/>
-          <w:color w:val="auto"/>
-          <w:spacing w:val="0"/>
-          <w:position w:val="0"/>
-          <w:sz w:val="24"/>
-          <w:shd w:fill="auto" w:val="clear"/>
-        </w:rPr>
-        <w:t xml:space="preserve">ác quy trình x</w:t>
+        <w:t xml:space="preserve">   -L</w:t>
+      </w:r>
+      <w:r>
+        <w:rPr>
+          <w:rFonts w:ascii="Arial" w:hAnsi="Arial" w:cs="Arial" w:eastAsia="Arial"/>
+          <w:color w:val="auto"/>
+          <w:spacing w:val="0"/>
+          <w:position w:val="0"/>
+          <w:sz w:val="24"/>
+          <w:shd w:fill="auto" w:val="clear"/>
+        </w:rPr>
+        <w:t xml:space="preserve">ập tr</w:t>
+      </w:r>
+      <w:r>
+        <w:rPr>
+          <w:rFonts w:ascii="Arial" w:hAnsi="Arial" w:cs="Arial" w:eastAsia="Arial"/>
+          <w:color w:val="auto"/>
+          <w:spacing w:val="0"/>
+          <w:position w:val="0"/>
+          <w:sz w:val="24"/>
+          <w:shd w:fill="auto" w:val="clear"/>
+        </w:rPr>
+        <w:t xml:space="preserve">ình các quy trình x</w:t>
       </w:r>
       <w:r>
         <w:rPr>
@@ -3255,51 +2848,40 @@
           <w:sz w:val="24"/>
           <w:shd w:fill="auto" w:val="clear"/>
         </w:rPr>
-        <w:t xml:space="preserve">   -Lập tr</w:t>
-      </w:r>
-      <w:r>
-        <w:rPr>
-          <w:rFonts w:ascii="Arial" w:hAnsi="Arial" w:cs="Arial" w:eastAsia="Arial"/>
-          <w:color w:val="auto"/>
-          <w:spacing w:val="0"/>
-          <w:position w:val="0"/>
-          <w:sz w:val="24"/>
-          <w:shd w:fill="auto" w:val="clear"/>
-        </w:rPr>
-        <w:t xml:space="preserve">ình</w:t>
-      </w:r>
-      <w:r>
-        <w:rPr>
-          <w:rFonts w:ascii="Arial" w:hAnsi="Arial" w:cs="Arial" w:eastAsia="Arial"/>
-          <w:color w:val="auto"/>
-          <w:spacing w:val="0"/>
-          <w:position w:val="0"/>
-          <w:sz w:val="24"/>
-          <w:shd w:fill="auto" w:val="clear"/>
-        </w:rPr>
-        <w:t xml:space="preserve"> c</w:t>
-      </w:r>
-      <w:r>
-        <w:rPr>
-          <w:rFonts w:ascii="Arial" w:hAnsi="Arial" w:cs="Arial" w:eastAsia="Arial"/>
-          <w:color w:val="auto"/>
-          <w:spacing w:val="0"/>
-          <w:position w:val="0"/>
-          <w:sz w:val="24"/>
-          <w:shd w:fill="auto" w:val="clear"/>
-        </w:rPr>
-        <w:t xml:space="preserve">ác</w:t>
-      </w:r>
-      <w:r>
-        <w:rPr>
-          <w:rFonts w:ascii="Arial" w:hAnsi="Arial" w:cs="Arial" w:eastAsia="Arial"/>
-          <w:color w:val="auto"/>
-          <w:spacing w:val="0"/>
-          <w:position w:val="0"/>
-          <w:sz w:val="24"/>
-          <w:shd w:fill="auto" w:val="clear"/>
-        </w:rPr>
-        <w:t xml:space="preserve"> bẩy xự kiện(trigger)</w:t>
+        <w:t xml:space="preserve">   -L</w:t>
+      </w:r>
+      <w:r>
+        <w:rPr>
+          <w:rFonts w:ascii="Arial" w:hAnsi="Arial" w:cs="Arial" w:eastAsia="Arial"/>
+          <w:color w:val="auto"/>
+          <w:spacing w:val="0"/>
+          <w:position w:val="0"/>
+          <w:sz w:val="24"/>
+          <w:shd w:fill="auto" w:val="clear"/>
+        </w:rPr>
+        <w:t xml:space="preserve">ập tr</w:t>
+      </w:r>
+      <w:r>
+        <w:rPr>
+          <w:rFonts w:ascii="Arial" w:hAnsi="Arial" w:cs="Arial" w:eastAsia="Arial"/>
+          <w:color w:val="auto"/>
+          <w:spacing w:val="0"/>
+          <w:position w:val="0"/>
+          <w:sz w:val="24"/>
+          <w:shd w:fill="auto" w:val="clear"/>
+        </w:rPr>
+        <w:t xml:space="preserve">ình các b</w:t>
+      </w:r>
+      <w:r>
+        <w:rPr>
+          <w:rFonts w:ascii="Arial" w:hAnsi="Arial" w:cs="Arial" w:eastAsia="Arial"/>
+          <w:color w:val="auto"/>
+          <w:spacing w:val="0"/>
+          <w:position w:val="0"/>
+          <w:sz w:val="24"/>
+          <w:shd w:fill="auto" w:val="clear"/>
+        </w:rPr>
+        <w:t xml:space="preserve">ẫy xự kiện(trigger)</w:t>
       </w:r>
     </w:p>
     <w:p>
@@ -3325,51 +2907,29 @@
           <w:sz w:val="24"/>
           <w:shd w:fill="auto" w:val="clear"/>
         </w:rPr>
-        <w:t xml:space="preserve">   -</w:t>
-      </w:r>
-      <w:r>
-        <w:rPr>
-          <w:rFonts w:ascii="Arial" w:hAnsi="Arial" w:cs="Arial" w:eastAsia="Arial"/>
-          <w:color w:val="auto"/>
-          <w:spacing w:val="0"/>
-          <w:position w:val="0"/>
-          <w:sz w:val="24"/>
-          <w:shd w:fill="auto" w:val="clear"/>
-        </w:rPr>
-        <w:t xml:space="preserve">Lập tr</w:t>
-      </w:r>
-      <w:r>
-        <w:rPr>
-          <w:rFonts w:ascii="Arial" w:hAnsi="Arial" w:cs="Arial" w:eastAsia="Arial"/>
-          <w:color w:val="auto"/>
-          <w:spacing w:val="0"/>
-          <w:position w:val="0"/>
-          <w:sz w:val="24"/>
-          <w:shd w:fill="auto" w:val="clear"/>
-        </w:rPr>
-        <w:t xml:space="preserve">ình</w:t>
-      </w:r>
-      <w:r>
-        <w:rPr>
-          <w:rFonts w:ascii="Arial" w:hAnsi="Arial" w:cs="Arial" w:eastAsia="Arial"/>
-          <w:color w:val="auto"/>
-          <w:spacing w:val="0"/>
-          <w:position w:val="0"/>
-          <w:sz w:val="24"/>
-          <w:shd w:fill="auto" w:val="clear"/>
-        </w:rPr>
-        <w:t xml:space="preserve"> c</w:t>
-      </w:r>
-      <w:r>
-        <w:rPr>
-          <w:rFonts w:ascii="Arial" w:hAnsi="Arial" w:cs="Arial" w:eastAsia="Arial"/>
-          <w:color w:val="auto"/>
-          <w:spacing w:val="0"/>
-          <w:position w:val="0"/>
-          <w:sz w:val="24"/>
-          <w:shd w:fill="auto" w:val="clear"/>
-        </w:rPr>
-        <w:t xml:space="preserve">ác giao tác </w:t>
+        <w:t xml:space="preserve">   -L</w:t>
+      </w:r>
+      <w:r>
+        <w:rPr>
+          <w:rFonts w:ascii="Arial" w:hAnsi="Arial" w:cs="Arial" w:eastAsia="Arial"/>
+          <w:color w:val="auto"/>
+          <w:spacing w:val="0"/>
+          <w:position w:val="0"/>
+          <w:sz w:val="24"/>
+          <w:shd w:fill="auto" w:val="clear"/>
+        </w:rPr>
+        <w:t xml:space="preserve">ập tr</w:t>
+      </w:r>
+      <w:r>
+        <w:rPr>
+          <w:rFonts w:ascii="Arial" w:hAnsi="Arial" w:cs="Arial" w:eastAsia="Arial"/>
+          <w:color w:val="auto"/>
+          <w:spacing w:val="0"/>
+          <w:position w:val="0"/>
+          <w:sz w:val="24"/>
+          <w:shd w:fill="auto" w:val="clear"/>
+        </w:rPr>
+        <w:t xml:space="preserve">ình các giao tác </w:t>
       </w:r>
       <w:r>
         <w:rPr>
@@ -3461,18 +3021,7 @@
           <w:sz w:val="24"/>
           <w:shd w:fill="auto" w:val="clear"/>
         </w:rPr>
-        <w:t xml:space="preserve">3</w:t>
-      </w:r>
-      <w:r>
-        <w:rPr>
-          <w:rFonts w:ascii="Arial" w:hAnsi="Arial" w:cs="Arial" w:eastAsia="Arial"/>
-          <w:color w:val="auto"/>
-          <w:spacing w:val="0"/>
-          <w:position w:val="0"/>
-          <w:sz w:val="24"/>
-          <w:shd w:fill="auto" w:val="clear"/>
-        </w:rPr>
-        <w:t xml:space="preserve">. T</w:t>
+        <w:t xml:space="preserve">3. T</w:t>
       </w:r>
       <w:r>
         <w:rPr>
@@ -3553,18 +3102,7 @@
           <w:sz w:val="24"/>
           <w:shd w:fill="auto" w:val="clear"/>
         </w:rPr>
-        <w:t xml:space="preserve">   </w:t>
-      </w:r>
-      <w:r>
-        <w:rPr>
-          <w:rFonts w:ascii="Arial" w:hAnsi="Arial" w:cs="Arial" w:eastAsia="Arial"/>
-          <w:color w:val="auto"/>
-          <w:spacing w:val="0"/>
-          <w:position w:val="0"/>
-          <w:sz w:val="24"/>
-          <w:shd w:fill="auto" w:val="clear"/>
-        </w:rPr>
-        <w:t xml:space="preserve">-T</w:t>
+        <w:t xml:space="preserve">   -T</w:t>
       </w:r>
       <w:r>
         <w:rPr>
@@ -3755,18 +3293,7 @@
           <w:sz w:val="24"/>
           <w:shd w:fill="auto" w:val="clear"/>
         </w:rPr>
-        <w:t xml:space="preserve">   </w:t>
-      </w:r>
-      <w:r>
-        <w:rPr>
-          <w:rFonts w:ascii="Arial" w:hAnsi="Arial" w:cs="Arial" w:eastAsia="Arial"/>
-          <w:color w:val="auto"/>
-          <w:spacing w:val="0"/>
-          <w:position w:val="0"/>
-          <w:sz w:val="24"/>
-          <w:shd w:fill="auto" w:val="clear"/>
-        </w:rPr>
-        <w:t xml:space="preserve">-Ki</w:t>
+        <w:t xml:space="preserve">   -Ki</w:t>
       </w:r>
       <w:r>
         <w:rPr>
@@ -3891,51 +3418,29 @@
           <w:sz w:val="24"/>
           <w:shd w:fill="auto" w:val="clear"/>
         </w:rPr>
-        <w:t xml:space="preserve">4. Viết b</w:t>
-      </w:r>
-      <w:r>
-        <w:rPr>
-          <w:rFonts w:ascii="Arial" w:hAnsi="Arial" w:cs="Arial" w:eastAsia="Arial"/>
-          <w:color w:val="auto"/>
-          <w:spacing w:val="0"/>
-          <w:position w:val="0"/>
-          <w:sz w:val="24"/>
-          <w:shd w:fill="auto" w:val="clear"/>
-        </w:rPr>
-        <w:t xml:space="preserve">áo</w:t>
-      </w:r>
-      <w:r>
-        <w:rPr>
-          <w:rFonts w:ascii="Arial" w:hAnsi="Arial" w:cs="Arial" w:eastAsia="Arial"/>
-          <w:color w:val="auto"/>
-          <w:spacing w:val="0"/>
-          <w:position w:val="0"/>
-          <w:sz w:val="24"/>
-          <w:shd w:fill="auto" w:val="clear"/>
-        </w:rPr>
-        <w:t xml:space="preserve"> c</w:t>
-      </w:r>
-      <w:r>
-        <w:rPr>
-          <w:rFonts w:ascii="Arial" w:hAnsi="Arial" w:cs="Arial" w:eastAsia="Arial"/>
-          <w:color w:val="auto"/>
-          <w:spacing w:val="0"/>
-          <w:position w:val="0"/>
-          <w:sz w:val="24"/>
-          <w:shd w:fill="auto" w:val="clear"/>
-        </w:rPr>
-        <w:t xml:space="preserve">áo</w:t>
-      </w:r>
-      <w:r>
-        <w:rPr>
-          <w:rFonts w:ascii="Arial" w:hAnsi="Arial" w:cs="Arial" w:eastAsia="Arial"/>
-          <w:color w:val="auto"/>
-          <w:spacing w:val="0"/>
-          <w:position w:val="0"/>
-          <w:sz w:val="24"/>
-          <w:shd w:fill="auto" w:val="clear"/>
-        </w:rPr>
-        <w:t xml:space="preserve"> </w:t>
+        <w:t xml:space="preserve">4. Vi</w:t>
+      </w:r>
+      <w:r>
+        <w:rPr>
+          <w:rFonts w:ascii="Arial" w:hAnsi="Arial" w:cs="Arial" w:eastAsia="Arial"/>
+          <w:color w:val="auto"/>
+          <w:spacing w:val="0"/>
+          <w:position w:val="0"/>
+          <w:sz w:val="24"/>
+          <w:shd w:fill="auto" w:val="clear"/>
+        </w:rPr>
+        <w:t xml:space="preserve">ết b</w:t>
+      </w:r>
+      <w:r>
+        <w:rPr>
+          <w:rFonts w:ascii="Arial" w:hAnsi="Arial" w:cs="Arial" w:eastAsia="Arial"/>
+          <w:color w:val="auto"/>
+          <w:spacing w:val="0"/>
+          <w:position w:val="0"/>
+          <w:sz w:val="24"/>
+          <w:shd w:fill="auto" w:val="clear"/>
+        </w:rPr>
+        <w:t xml:space="preserve">áo cáo </w:t>
       </w:r>
     </w:p>
     <w:p>
@@ -3961,183 +3466,106 @@
           <w:sz w:val="24"/>
           <w:shd w:fill="auto" w:val="clear"/>
         </w:rPr>
-        <w:t xml:space="preserve">  -B</w:t>
-      </w:r>
-      <w:r>
-        <w:rPr>
-          <w:rFonts w:ascii="Arial" w:hAnsi="Arial" w:cs="Arial" w:eastAsia="Arial"/>
-          <w:color w:val="auto"/>
-          <w:spacing w:val="0"/>
-          <w:position w:val="0"/>
-          <w:sz w:val="24"/>
-          <w:shd w:fill="auto" w:val="clear"/>
-        </w:rPr>
-        <w:t xml:space="preserve">áo</w:t>
-      </w:r>
-      <w:r>
-        <w:rPr>
-          <w:rFonts w:ascii="Arial" w:hAnsi="Arial" w:cs="Arial" w:eastAsia="Arial"/>
-          <w:color w:val="auto"/>
-          <w:spacing w:val="0"/>
-          <w:position w:val="0"/>
-          <w:sz w:val="24"/>
-          <w:shd w:fill="auto" w:val="clear"/>
-        </w:rPr>
-        <w:t xml:space="preserve"> c</w:t>
-      </w:r>
-      <w:r>
-        <w:rPr>
-          <w:rFonts w:ascii="Arial" w:hAnsi="Arial" w:cs="Arial" w:eastAsia="Arial"/>
-          <w:color w:val="auto"/>
-          <w:spacing w:val="0"/>
-          <w:position w:val="0"/>
-          <w:sz w:val="24"/>
-          <w:shd w:fill="auto" w:val="clear"/>
-        </w:rPr>
-        <w:t xml:space="preserve">áo</w:t>
-      </w:r>
-      <w:r>
-        <w:rPr>
-          <w:rFonts w:ascii="Arial" w:hAnsi="Arial" w:cs="Arial" w:eastAsia="Arial"/>
-          <w:color w:val="auto"/>
-          <w:spacing w:val="0"/>
-          <w:position w:val="0"/>
-          <w:sz w:val="24"/>
-          <w:shd w:fill="auto" w:val="clear"/>
-        </w:rPr>
-        <w:t xml:space="preserve"> chi tiết c</w:t>
-      </w:r>
-      <w:r>
-        <w:rPr>
-          <w:rFonts w:ascii="Arial" w:hAnsi="Arial" w:cs="Arial" w:eastAsia="Arial"/>
-          <w:color w:val="auto"/>
-          <w:spacing w:val="0"/>
-          <w:position w:val="0"/>
-          <w:sz w:val="24"/>
-          <w:shd w:fill="auto" w:val="clear"/>
-        </w:rPr>
-        <w:t xml:space="preserve">ác</w:t>
-      </w:r>
-      <w:r>
-        <w:rPr>
-          <w:rFonts w:ascii="Arial" w:hAnsi="Arial" w:cs="Arial" w:eastAsia="Arial"/>
-          <w:color w:val="auto"/>
-          <w:spacing w:val="0"/>
-          <w:position w:val="0"/>
-          <w:sz w:val="24"/>
-          <w:shd w:fill="auto" w:val="clear"/>
-        </w:rPr>
-        <w:t xml:space="preserve"> th</w:t>
-      </w:r>
-      <w:r>
-        <w:rPr>
-          <w:rFonts w:ascii="Arial" w:hAnsi="Arial" w:cs="Arial" w:eastAsia="Arial"/>
-          <w:color w:val="auto"/>
-          <w:spacing w:val="0"/>
-          <w:position w:val="0"/>
-          <w:sz w:val="24"/>
-          <w:shd w:fill="auto" w:val="clear"/>
-        </w:rPr>
-        <w:t xml:space="preserve">ành</w:t>
-      </w:r>
-      <w:r>
-        <w:rPr>
-          <w:rFonts w:ascii="Arial" w:hAnsi="Arial" w:cs="Arial" w:eastAsia="Arial"/>
-          <w:color w:val="auto"/>
-          <w:spacing w:val="0"/>
-          <w:position w:val="0"/>
-          <w:sz w:val="24"/>
-          <w:shd w:fill="auto" w:val="clear"/>
-        </w:rPr>
-        <w:t xml:space="preserve"> phần trong CDSL(C</w:t>
-      </w:r>
-      <w:r>
-        <w:rPr>
-          <w:rFonts w:ascii="Arial" w:hAnsi="Arial" w:cs="Arial" w:eastAsia="Arial"/>
-          <w:color w:val="auto"/>
-          <w:spacing w:val="0"/>
-          <w:position w:val="0"/>
-          <w:sz w:val="24"/>
-          <w:shd w:fill="auto" w:val="clear"/>
-        </w:rPr>
-        <w:t xml:space="preserve">ác</w:t>
-      </w:r>
-      <w:r>
-        <w:rPr>
-          <w:rFonts w:ascii="Arial" w:hAnsi="Arial" w:cs="Arial" w:eastAsia="Arial"/>
-          <w:color w:val="auto"/>
-          <w:spacing w:val="0"/>
-          <w:position w:val="0"/>
-          <w:sz w:val="24"/>
-          <w:shd w:fill="auto" w:val="clear"/>
-        </w:rPr>
-        <w:t xml:space="preserve"> Bảng, thuộc t</w:t>
-      </w:r>
-      <w:r>
-        <w:rPr>
-          <w:rFonts w:ascii="Arial" w:hAnsi="Arial" w:cs="Arial" w:eastAsia="Arial"/>
-          <w:color w:val="auto"/>
-          <w:spacing w:val="0"/>
-          <w:position w:val="0"/>
-          <w:sz w:val="24"/>
-          <w:shd w:fill="auto" w:val="clear"/>
-        </w:rPr>
-        <w:t xml:space="preserve">ính</w:t>
-      </w:r>
-      <w:r>
-        <w:rPr>
-          <w:rFonts w:ascii="Arial" w:hAnsi="Arial" w:cs="Arial" w:eastAsia="Arial"/>
-          <w:color w:val="auto"/>
-          <w:spacing w:val="0"/>
-          <w:position w:val="0"/>
-          <w:sz w:val="24"/>
-          <w:shd w:fill="auto" w:val="clear"/>
-        </w:rPr>
-        <w:t xml:space="preserve"> v</w:t>
-      </w:r>
-      <w:r>
-        <w:rPr>
-          <w:rFonts w:ascii="Arial" w:hAnsi="Arial" w:cs="Arial" w:eastAsia="Arial"/>
-          <w:color w:val="auto"/>
-          <w:spacing w:val="0"/>
-          <w:position w:val="0"/>
-          <w:sz w:val="24"/>
-          <w:shd w:fill="auto" w:val="clear"/>
-        </w:rPr>
-        <w:t xml:space="preserve">à</w:t>
-      </w:r>
-      <w:r>
-        <w:rPr>
-          <w:rFonts w:ascii="Arial" w:hAnsi="Arial" w:cs="Arial" w:eastAsia="Arial"/>
-          <w:color w:val="auto"/>
-          <w:spacing w:val="0"/>
-          <w:position w:val="0"/>
-          <w:sz w:val="24"/>
-          <w:shd w:fill="auto" w:val="clear"/>
-        </w:rPr>
-        <w:t xml:space="preserve"> kiểu dữ liệu của c</w:t>
-      </w:r>
-      <w:r>
-        <w:rPr>
-          <w:rFonts w:ascii="Arial" w:hAnsi="Arial" w:cs="Arial" w:eastAsia="Arial"/>
-          <w:color w:val="auto"/>
-          <w:spacing w:val="0"/>
-          <w:position w:val="0"/>
-          <w:sz w:val="24"/>
-          <w:shd w:fill="auto" w:val="clear"/>
-        </w:rPr>
-        <w:t xml:space="preserve">ác</w:t>
-      </w:r>
-      <w:r>
-        <w:rPr>
-          <w:rFonts w:ascii="Arial" w:hAnsi="Arial" w:cs="Arial" w:eastAsia="Arial"/>
-          <w:color w:val="auto"/>
-          <w:spacing w:val="0"/>
-          <w:position w:val="0"/>
-          <w:sz w:val="24"/>
-          <w:shd w:fill="auto" w:val="clear"/>
-        </w:rPr>
-        <w:t xml:space="preserve"> cột,... )</w:t>
+        <w:t xml:space="preserve">  -Báo cáo chi ti</w:t>
+      </w:r>
+      <w:r>
+        <w:rPr>
+          <w:rFonts w:ascii="Arial" w:hAnsi="Arial" w:cs="Arial" w:eastAsia="Arial"/>
+          <w:color w:val="auto"/>
+          <w:spacing w:val="0"/>
+          <w:position w:val="0"/>
+          <w:sz w:val="24"/>
+          <w:shd w:fill="auto" w:val="clear"/>
+        </w:rPr>
+        <w:t xml:space="preserve">ết c</w:t>
+      </w:r>
+      <w:r>
+        <w:rPr>
+          <w:rFonts w:ascii="Arial" w:hAnsi="Arial" w:cs="Arial" w:eastAsia="Arial"/>
+          <w:color w:val="auto"/>
+          <w:spacing w:val="0"/>
+          <w:position w:val="0"/>
+          <w:sz w:val="24"/>
+          <w:shd w:fill="auto" w:val="clear"/>
+        </w:rPr>
+        <w:t xml:space="preserve">ác thành ph</w:t>
+      </w:r>
+      <w:r>
+        <w:rPr>
+          <w:rFonts w:ascii="Arial" w:hAnsi="Arial" w:cs="Arial" w:eastAsia="Arial"/>
+          <w:color w:val="auto"/>
+          <w:spacing w:val="0"/>
+          <w:position w:val="0"/>
+          <w:sz w:val="24"/>
+          <w:shd w:fill="auto" w:val="clear"/>
+        </w:rPr>
+        <w:t xml:space="preserve">ần trong CDSL(C</w:t>
+      </w:r>
+      <w:r>
+        <w:rPr>
+          <w:rFonts w:ascii="Arial" w:hAnsi="Arial" w:cs="Arial" w:eastAsia="Arial"/>
+          <w:color w:val="auto"/>
+          <w:spacing w:val="0"/>
+          <w:position w:val="0"/>
+          <w:sz w:val="24"/>
+          <w:shd w:fill="auto" w:val="clear"/>
+        </w:rPr>
+        <w:t xml:space="preserve">ác B</w:t>
+      </w:r>
+      <w:r>
+        <w:rPr>
+          <w:rFonts w:ascii="Arial" w:hAnsi="Arial" w:cs="Arial" w:eastAsia="Arial"/>
+          <w:color w:val="auto"/>
+          <w:spacing w:val="0"/>
+          <w:position w:val="0"/>
+          <w:sz w:val="24"/>
+          <w:shd w:fill="auto" w:val="clear"/>
+        </w:rPr>
+        <w:t xml:space="preserve">ảng, thuộc t</w:t>
+      </w:r>
+      <w:r>
+        <w:rPr>
+          <w:rFonts w:ascii="Arial" w:hAnsi="Arial" w:cs="Arial" w:eastAsia="Arial"/>
+          <w:color w:val="auto"/>
+          <w:spacing w:val="0"/>
+          <w:position w:val="0"/>
+          <w:sz w:val="24"/>
+          <w:shd w:fill="auto" w:val="clear"/>
+        </w:rPr>
+        <w:t xml:space="preserve">ính và ki</w:t>
+      </w:r>
+      <w:r>
+        <w:rPr>
+          <w:rFonts w:ascii="Arial" w:hAnsi="Arial" w:cs="Arial" w:eastAsia="Arial"/>
+          <w:color w:val="auto"/>
+          <w:spacing w:val="0"/>
+          <w:position w:val="0"/>
+          <w:sz w:val="24"/>
+          <w:shd w:fill="auto" w:val="clear"/>
+        </w:rPr>
+        <w:t xml:space="preserve">ểu dữ liệu của c</w:t>
+      </w:r>
+      <w:r>
+        <w:rPr>
+          <w:rFonts w:ascii="Arial" w:hAnsi="Arial" w:cs="Arial" w:eastAsia="Arial"/>
+          <w:color w:val="auto"/>
+          <w:spacing w:val="0"/>
+          <w:position w:val="0"/>
+          <w:sz w:val="24"/>
+          <w:shd w:fill="auto" w:val="clear"/>
+        </w:rPr>
+        <w:t xml:space="preserve">ác c</w:t>
+      </w:r>
+      <w:r>
+        <w:rPr>
+          <w:rFonts w:ascii="Arial" w:hAnsi="Arial" w:cs="Arial" w:eastAsia="Arial"/>
+          <w:color w:val="auto"/>
+          <w:spacing w:val="0"/>
+          <w:position w:val="0"/>
+          <w:sz w:val="24"/>
+          <w:shd w:fill="auto" w:val="clear"/>
+        </w:rPr>
+        <w:t xml:space="preserve">ột,... )</w:t>
       </w:r>
     </w:p>
     <w:p>
@@ -4163,7 +3591,18 @@
           <w:sz w:val="24"/>
           <w:shd w:fill="auto" w:val="clear"/>
         </w:rPr>
-        <w:t xml:space="preserve">  -Viết h</w:t>
+        <w:t xml:space="preserve">  -Vi</w:t>
+      </w:r>
+      <w:r>
+        <w:rPr>
+          <w:rFonts w:ascii="Arial" w:hAnsi="Arial" w:cs="Arial" w:eastAsia="Arial"/>
+          <w:color w:val="auto"/>
+          <w:spacing w:val="0"/>
+          <w:position w:val="0"/>
+          <w:sz w:val="24"/>
+          <w:shd w:fill="auto" w:val="clear"/>
+        </w:rPr>
+        <w:t xml:space="preserve">ết h</w:t>
       </w:r>
       <w:r>
         <w:rPr>
@@ -4196,128 +3635,73 @@
           <w:sz w:val="24"/>
           <w:shd w:fill="auto" w:val="clear"/>
         </w:rPr>
-        <w:t xml:space="preserve">ác</w:t>
-      </w:r>
-      <w:r>
-        <w:rPr>
-          <w:rFonts w:ascii="Arial" w:hAnsi="Arial" w:cs="Arial" w:eastAsia="Arial"/>
-          <w:color w:val="auto"/>
-          <w:spacing w:val="0"/>
-          <w:position w:val="0"/>
-          <w:sz w:val="24"/>
-          <w:shd w:fill="auto" w:val="clear"/>
-        </w:rPr>
-        <w:t xml:space="preserve"> h</w:t>
-      </w:r>
-      <w:r>
-        <w:rPr>
-          <w:rFonts w:ascii="Arial" w:hAnsi="Arial" w:cs="Arial" w:eastAsia="Arial"/>
-          <w:color w:val="auto"/>
-          <w:spacing w:val="0"/>
-          <w:position w:val="0"/>
-          <w:sz w:val="24"/>
-          <w:shd w:fill="auto" w:val="clear"/>
-        </w:rPr>
-        <w:t xml:space="preserve">àm</w:t>
-      </w:r>
-      <w:r>
-        <w:rPr>
-          <w:rFonts w:ascii="Arial" w:hAnsi="Arial" w:cs="Arial" w:eastAsia="Arial"/>
-          <w:color w:val="auto"/>
-          <w:spacing w:val="0"/>
-          <w:position w:val="0"/>
-          <w:sz w:val="24"/>
-          <w:shd w:fill="auto" w:val="clear"/>
-        </w:rPr>
-        <w:t xml:space="preserve"> chức n</w:t>
-      </w:r>
-      <w:r>
-        <w:rPr>
-          <w:rFonts w:ascii="Arial" w:hAnsi="Arial" w:cs="Arial" w:eastAsia="Arial"/>
-          <w:color w:val="auto"/>
-          <w:spacing w:val="0"/>
-          <w:position w:val="0"/>
-          <w:sz w:val="24"/>
-          <w:shd w:fill="auto" w:val="clear"/>
-        </w:rPr>
-        <w:t xml:space="preserve">ăng</w:t>
-      </w:r>
-      <w:r>
-        <w:rPr>
-          <w:rFonts w:ascii="Arial" w:hAnsi="Arial" w:cs="Arial" w:eastAsia="Arial"/>
-          <w:color w:val="auto"/>
-          <w:spacing w:val="0"/>
-          <w:position w:val="0"/>
-          <w:sz w:val="24"/>
-          <w:shd w:fill="auto" w:val="clear"/>
-        </w:rPr>
-        <w:t xml:space="preserve">, quy tr</w:t>
-      </w:r>
-      <w:r>
-        <w:rPr>
-          <w:rFonts w:ascii="Arial" w:hAnsi="Arial" w:cs="Arial" w:eastAsia="Arial"/>
-          <w:color w:val="auto"/>
-          <w:spacing w:val="0"/>
-          <w:position w:val="0"/>
-          <w:sz w:val="24"/>
-          <w:shd w:fill="auto" w:val="clear"/>
-        </w:rPr>
-        <w:t xml:space="preserve">ình</w:t>
-      </w:r>
-      <w:r>
-        <w:rPr>
-          <w:rFonts w:ascii="Arial" w:hAnsi="Arial" w:cs="Arial" w:eastAsia="Arial"/>
-          <w:color w:val="auto"/>
-          <w:spacing w:val="0"/>
-          <w:position w:val="0"/>
-          <w:sz w:val="24"/>
-          <w:shd w:fill="auto" w:val="clear"/>
-        </w:rPr>
-        <w:t xml:space="preserve">, bầy sự kiện v</w:t>
-      </w:r>
-      <w:r>
-        <w:rPr>
-          <w:rFonts w:ascii="Arial" w:hAnsi="Arial" w:cs="Arial" w:eastAsia="Arial"/>
-          <w:color w:val="auto"/>
-          <w:spacing w:val="0"/>
-          <w:position w:val="0"/>
-          <w:sz w:val="24"/>
-          <w:shd w:fill="auto" w:val="clear"/>
-        </w:rPr>
-        <w:t xml:space="preserve">à</w:t>
-      </w:r>
-      <w:r>
-        <w:rPr>
-          <w:rFonts w:ascii="Arial" w:hAnsi="Arial" w:cs="Arial" w:eastAsia="Arial"/>
-          <w:color w:val="auto"/>
-          <w:spacing w:val="0"/>
-          <w:position w:val="0"/>
-          <w:sz w:val="24"/>
-          <w:shd w:fill="auto" w:val="clear"/>
-        </w:rPr>
-        <w:t xml:space="preserve"> giao t</w:t>
-      </w:r>
-      <w:r>
-        <w:rPr>
-          <w:rFonts w:ascii="Arial" w:hAnsi="Arial" w:cs="Arial" w:eastAsia="Arial"/>
-          <w:color w:val="auto"/>
-          <w:spacing w:val="0"/>
-          <w:position w:val="0"/>
-          <w:sz w:val="24"/>
-          <w:shd w:fill="auto" w:val="clear"/>
-        </w:rPr>
-        <w:t xml:space="preserve">ác</w:t>
-      </w:r>
-      <w:r>
-        <w:rPr>
-          <w:rFonts w:ascii="Arial" w:hAnsi="Arial" w:cs="Arial" w:eastAsia="Arial"/>
-          <w:color w:val="auto"/>
-          <w:spacing w:val="0"/>
-          <w:position w:val="0"/>
-          <w:sz w:val="24"/>
-          <w:shd w:fill="auto" w:val="clear"/>
-        </w:rPr>
-        <w:t xml:space="preserve"> của CSLD.</w:t>
+        <w:t xml:space="preserve">ác hàm ch</w:t>
+      </w:r>
+      <w:r>
+        <w:rPr>
+          <w:rFonts w:ascii="Arial" w:hAnsi="Arial" w:cs="Arial" w:eastAsia="Arial"/>
+          <w:color w:val="auto"/>
+          <w:spacing w:val="0"/>
+          <w:position w:val="0"/>
+          <w:sz w:val="24"/>
+          <w:shd w:fill="auto" w:val="clear"/>
+        </w:rPr>
+        <w:t xml:space="preserve">ức n</w:t>
+      </w:r>
+      <w:r>
+        <w:rPr>
+          <w:rFonts w:ascii="Arial" w:hAnsi="Arial" w:cs="Arial" w:eastAsia="Arial"/>
+          <w:color w:val="auto"/>
+          <w:spacing w:val="0"/>
+          <w:position w:val="0"/>
+          <w:sz w:val="24"/>
+          <w:shd w:fill="auto" w:val="clear"/>
+        </w:rPr>
+        <w:t xml:space="preserve">ăng, quy tr</w:t>
+      </w:r>
+      <w:r>
+        <w:rPr>
+          <w:rFonts w:ascii="Arial" w:hAnsi="Arial" w:cs="Arial" w:eastAsia="Arial"/>
+          <w:color w:val="auto"/>
+          <w:spacing w:val="0"/>
+          <w:position w:val="0"/>
+          <w:sz w:val="24"/>
+          <w:shd w:fill="auto" w:val="clear"/>
+        </w:rPr>
+        <w:t xml:space="preserve">ình, b</w:t>
+      </w:r>
+      <w:r>
+        <w:rPr>
+          <w:rFonts w:ascii="Arial" w:hAnsi="Arial" w:cs="Arial" w:eastAsia="Arial"/>
+          <w:color w:val="auto"/>
+          <w:spacing w:val="0"/>
+          <w:position w:val="0"/>
+          <w:sz w:val="24"/>
+          <w:shd w:fill="auto" w:val="clear"/>
+        </w:rPr>
+        <w:t xml:space="preserve">ầy sự kiện v</w:t>
+      </w:r>
+      <w:r>
+        <w:rPr>
+          <w:rFonts w:ascii="Arial" w:hAnsi="Arial" w:cs="Arial" w:eastAsia="Arial"/>
+          <w:color w:val="auto"/>
+          <w:spacing w:val="0"/>
+          <w:position w:val="0"/>
+          <w:sz w:val="24"/>
+          <w:shd w:fill="auto" w:val="clear"/>
+        </w:rPr>
+        <w:t xml:space="preserve">à giao tác c</w:t>
+      </w:r>
+      <w:r>
+        <w:rPr>
+          <w:rFonts w:ascii="Arial" w:hAnsi="Arial" w:cs="Arial" w:eastAsia="Arial"/>
+          <w:color w:val="auto"/>
+          <w:spacing w:val="0"/>
+          <w:position w:val="0"/>
+          <w:sz w:val="24"/>
+          <w:shd w:fill="auto" w:val="clear"/>
+        </w:rPr>
+        <w:t xml:space="preserve">ủa CSLD.</w:t>
       </w:r>
     </w:p>
     <w:p>
@@ -4365,40 +3749,18 @@
           <w:sz w:val="24"/>
           <w:shd w:fill="auto" w:val="clear"/>
         </w:rPr>
-        <w:t xml:space="preserve">ánh</w:t>
-      </w:r>
-      <w:r>
-        <w:rPr>
-          <w:rFonts w:ascii="Arial" w:hAnsi="Arial" w:cs="Arial" w:eastAsia="Arial"/>
-          <w:color w:val="auto"/>
-          <w:spacing w:val="0"/>
-          <w:position w:val="0"/>
-          <w:sz w:val="24"/>
-          <w:shd w:fill="auto" w:val="clear"/>
-        </w:rPr>
-        <w:t xml:space="preserve"> gi</w:t>
-      </w:r>
-      <w:r>
-        <w:rPr>
-          <w:rFonts w:ascii="Arial" w:hAnsi="Arial" w:cs="Arial" w:eastAsia="Arial"/>
-          <w:color w:val="auto"/>
-          <w:spacing w:val="0"/>
-          <w:position w:val="0"/>
-          <w:sz w:val="24"/>
-          <w:shd w:fill="auto" w:val="clear"/>
-        </w:rPr>
-        <w:t xml:space="preserve">á</w:t>
-      </w:r>
-      <w:r>
-        <w:rPr>
-          <w:rFonts w:ascii="Arial" w:hAnsi="Arial" w:cs="Arial" w:eastAsia="Arial"/>
-          <w:color w:val="auto"/>
-          <w:spacing w:val="0"/>
-          <w:position w:val="0"/>
-          <w:sz w:val="24"/>
-          <w:shd w:fill="auto" w:val="clear"/>
-        </w:rPr>
-        <w:t xml:space="preserve"> chi tiết hiệu suất hoạt </w:t>
+        <w:t xml:space="preserve">ánh giá chi ti</w:t>
+      </w:r>
+      <w:r>
+        <w:rPr>
+          <w:rFonts w:ascii="Arial" w:hAnsi="Arial" w:cs="Arial" w:eastAsia="Arial"/>
+          <w:color w:val="auto"/>
+          <w:spacing w:val="0"/>
+          <w:position w:val="0"/>
+          <w:sz w:val="24"/>
+          <w:shd w:fill="auto" w:val="clear"/>
+        </w:rPr>
+        <w:t xml:space="preserve">ết hiệu suất hoạt </w:t>
       </w:r>
       <w:r>
         <w:rPr>
@@ -4431,128 +3793,62 @@
           <w:sz w:val="24"/>
           <w:shd w:fill="auto" w:val="clear"/>
         </w:rPr>
-        <w:t xml:space="preserve">ác</w:t>
-      </w:r>
-      <w:r>
-        <w:rPr>
-          <w:rFonts w:ascii="Arial" w:hAnsi="Arial" w:cs="Arial" w:eastAsia="Arial"/>
-          <w:color w:val="auto"/>
-          <w:spacing w:val="0"/>
-          <w:position w:val="0"/>
-          <w:sz w:val="24"/>
-          <w:shd w:fill="auto" w:val="clear"/>
-        </w:rPr>
-        <w:t xml:space="preserve"> h</w:t>
-      </w:r>
-      <w:r>
-        <w:rPr>
-          <w:rFonts w:ascii="Arial" w:hAnsi="Arial" w:cs="Arial" w:eastAsia="Arial"/>
-          <w:color w:val="auto"/>
-          <w:spacing w:val="0"/>
-          <w:position w:val="0"/>
-          <w:sz w:val="24"/>
-          <w:shd w:fill="auto" w:val="clear"/>
-        </w:rPr>
-        <w:t xml:space="preserve">àm</w:t>
-      </w:r>
-      <w:r>
-        <w:rPr>
-          <w:rFonts w:ascii="Arial" w:hAnsi="Arial" w:cs="Arial" w:eastAsia="Arial"/>
-          <w:color w:val="auto"/>
-          <w:spacing w:val="0"/>
-          <w:position w:val="0"/>
-          <w:sz w:val="24"/>
-          <w:shd w:fill="auto" w:val="clear"/>
-        </w:rPr>
-        <w:t xml:space="preserve"> chức n</w:t>
-      </w:r>
-      <w:r>
-        <w:rPr>
-          <w:rFonts w:ascii="Arial" w:hAnsi="Arial" w:cs="Arial" w:eastAsia="Arial"/>
-          <w:color w:val="auto"/>
-          <w:spacing w:val="0"/>
-          <w:position w:val="0"/>
-          <w:sz w:val="24"/>
-          <w:shd w:fill="auto" w:val="clear"/>
-        </w:rPr>
-        <w:t xml:space="preserve">ăng</w:t>
-      </w:r>
-      <w:r>
-        <w:rPr>
-          <w:rFonts w:ascii="Arial" w:hAnsi="Arial" w:cs="Arial" w:eastAsia="Arial"/>
-          <w:color w:val="auto"/>
-          <w:spacing w:val="0"/>
-          <w:position w:val="0"/>
-          <w:sz w:val="24"/>
-          <w:shd w:fill="auto" w:val="clear"/>
-        </w:rPr>
-        <w:t xml:space="preserve">, quy tr</w:t>
-      </w:r>
-      <w:r>
-        <w:rPr>
-          <w:rFonts w:ascii="Arial" w:hAnsi="Arial" w:cs="Arial" w:eastAsia="Arial"/>
-          <w:color w:val="auto"/>
-          <w:spacing w:val="0"/>
-          <w:position w:val="0"/>
-          <w:sz w:val="24"/>
-          <w:shd w:fill="auto" w:val="clear"/>
-        </w:rPr>
-        <w:t xml:space="preserve">ình</w:t>
-      </w:r>
-      <w:r>
-        <w:rPr>
-          <w:rFonts w:ascii="Arial" w:hAnsi="Arial" w:cs="Arial" w:eastAsia="Arial"/>
-          <w:color w:val="auto"/>
-          <w:spacing w:val="0"/>
-          <w:position w:val="0"/>
-          <w:sz w:val="24"/>
-          <w:shd w:fill="auto" w:val="clear"/>
-        </w:rPr>
-        <w:t xml:space="preserve">, bẩy sự kiện v</w:t>
-      </w:r>
-      <w:r>
-        <w:rPr>
-          <w:rFonts w:ascii="Arial" w:hAnsi="Arial" w:cs="Arial" w:eastAsia="Arial"/>
-          <w:color w:val="auto"/>
-          <w:spacing w:val="0"/>
-          <w:position w:val="0"/>
-          <w:sz w:val="24"/>
-          <w:shd w:fill="auto" w:val="clear"/>
-        </w:rPr>
-        <w:t xml:space="preserve">à</w:t>
-      </w:r>
-      <w:r>
-        <w:rPr>
-          <w:rFonts w:ascii="Arial" w:hAnsi="Arial" w:cs="Arial" w:eastAsia="Arial"/>
-          <w:color w:val="auto"/>
-          <w:spacing w:val="0"/>
-          <w:position w:val="0"/>
-          <w:sz w:val="24"/>
-          <w:shd w:fill="auto" w:val="clear"/>
-        </w:rPr>
-        <w:t xml:space="preserve"> giao t</w:t>
-      </w:r>
-      <w:r>
-        <w:rPr>
-          <w:rFonts w:ascii="Arial" w:hAnsi="Arial" w:cs="Arial" w:eastAsia="Arial"/>
-          <w:color w:val="auto"/>
-          <w:spacing w:val="0"/>
-          <w:position w:val="0"/>
-          <w:sz w:val="24"/>
-          <w:shd w:fill="auto" w:val="clear"/>
-        </w:rPr>
-        <w:t xml:space="preserve">ác</w:t>
-      </w:r>
-      <w:r>
-        <w:rPr>
-          <w:rFonts w:ascii="Arial" w:hAnsi="Arial" w:cs="Arial" w:eastAsia="Arial"/>
-          <w:color w:val="auto"/>
-          <w:spacing w:val="0"/>
-          <w:position w:val="0"/>
-          <w:sz w:val="24"/>
-          <w:shd w:fill="auto" w:val="clear"/>
-        </w:rPr>
-        <w:t xml:space="preserve">.</w:t>
+        <w:t xml:space="preserve">ác hàm ch</w:t>
+      </w:r>
+      <w:r>
+        <w:rPr>
+          <w:rFonts w:ascii="Arial" w:hAnsi="Arial" w:cs="Arial" w:eastAsia="Arial"/>
+          <w:color w:val="auto"/>
+          <w:spacing w:val="0"/>
+          <w:position w:val="0"/>
+          <w:sz w:val="24"/>
+          <w:shd w:fill="auto" w:val="clear"/>
+        </w:rPr>
+        <w:t xml:space="preserve">ức n</w:t>
+      </w:r>
+      <w:r>
+        <w:rPr>
+          <w:rFonts w:ascii="Arial" w:hAnsi="Arial" w:cs="Arial" w:eastAsia="Arial"/>
+          <w:color w:val="auto"/>
+          <w:spacing w:val="0"/>
+          <w:position w:val="0"/>
+          <w:sz w:val="24"/>
+          <w:shd w:fill="auto" w:val="clear"/>
+        </w:rPr>
+        <w:t xml:space="preserve">ăng, quy tr</w:t>
+      </w:r>
+      <w:r>
+        <w:rPr>
+          <w:rFonts w:ascii="Arial" w:hAnsi="Arial" w:cs="Arial" w:eastAsia="Arial"/>
+          <w:color w:val="auto"/>
+          <w:spacing w:val="0"/>
+          <w:position w:val="0"/>
+          <w:sz w:val="24"/>
+          <w:shd w:fill="auto" w:val="clear"/>
+        </w:rPr>
+        <w:t xml:space="preserve">ình, b</w:t>
+      </w:r>
+      <w:r>
+        <w:rPr>
+          <w:rFonts w:ascii="Arial" w:hAnsi="Arial" w:cs="Arial" w:eastAsia="Arial"/>
+          <w:color w:val="auto"/>
+          <w:spacing w:val="0"/>
+          <w:position w:val="0"/>
+          <w:sz w:val="24"/>
+          <w:shd w:fill="auto" w:val="clear"/>
+        </w:rPr>
+        <w:t xml:space="preserve">ẫy sự kiện v</w:t>
+      </w:r>
+      <w:r>
+        <w:rPr>
+          <w:rFonts w:ascii="Arial" w:hAnsi="Arial" w:cs="Arial" w:eastAsia="Arial"/>
+          <w:color w:val="auto"/>
+          <w:spacing w:val="0"/>
+          <w:position w:val="0"/>
+          <w:sz w:val="24"/>
+          <w:shd w:fill="auto" w:val="clear"/>
+        </w:rPr>
+        <w:t xml:space="preserve">à giao tác.</w:t>
       </w:r>
     </w:p>
     <w:p>
@@ -7507,51 +6803,29 @@
           <w:sz w:val="24"/>
           <w:shd w:fill="auto" w:val="clear"/>
         </w:rPr>
-        <w:t xml:space="preserve">5. Viết B</w:t>
-      </w:r>
-      <w:r>
-        <w:rPr>
-          <w:rFonts w:ascii="Arial" w:hAnsi="Arial" w:cs="Arial" w:eastAsia="Arial"/>
-          <w:color w:val="auto"/>
-          <w:spacing w:val="0"/>
-          <w:position w:val="0"/>
-          <w:sz w:val="24"/>
-          <w:shd w:fill="auto" w:val="clear"/>
-        </w:rPr>
-        <w:t xml:space="preserve">áo</w:t>
-      </w:r>
-      <w:r>
-        <w:rPr>
-          <w:rFonts w:ascii="Arial" w:hAnsi="Arial" w:cs="Arial" w:eastAsia="Arial"/>
-          <w:color w:val="auto"/>
-          <w:spacing w:val="0"/>
-          <w:position w:val="0"/>
-          <w:sz w:val="24"/>
-          <w:shd w:fill="auto" w:val="clear"/>
-        </w:rPr>
-        <w:t xml:space="preserve"> C</w:t>
-      </w:r>
-      <w:r>
-        <w:rPr>
-          <w:rFonts w:ascii="Arial" w:hAnsi="Arial" w:cs="Arial" w:eastAsia="Arial"/>
-          <w:color w:val="auto"/>
-          <w:spacing w:val="0"/>
-          <w:position w:val="0"/>
-          <w:sz w:val="24"/>
-          <w:shd w:fill="auto" w:val="clear"/>
-        </w:rPr>
-        <w:t xml:space="preserve">áo</w:t>
-      </w:r>
-      <w:r>
-        <w:rPr>
-          <w:rFonts w:ascii="Arial" w:hAnsi="Arial" w:cs="Arial" w:eastAsia="Arial"/>
-          <w:color w:val="auto"/>
-          <w:spacing w:val="0"/>
-          <w:position w:val="0"/>
-          <w:sz w:val="24"/>
-          <w:shd w:fill="auto" w:val="clear"/>
-        </w:rPr>
-        <w:t xml:space="preserve"> </w:t>
+        <w:t xml:space="preserve">5. Vi</w:t>
+      </w:r>
+      <w:r>
+        <w:rPr>
+          <w:rFonts w:ascii="Arial" w:hAnsi="Arial" w:cs="Arial" w:eastAsia="Arial"/>
+          <w:color w:val="auto"/>
+          <w:spacing w:val="0"/>
+          <w:position w:val="0"/>
+          <w:sz w:val="24"/>
+          <w:shd w:fill="auto" w:val="clear"/>
+        </w:rPr>
+        <w:t xml:space="preserve">ết B</w:t>
+      </w:r>
+      <w:r>
+        <w:rPr>
+          <w:rFonts w:ascii="Arial" w:hAnsi="Arial" w:cs="Arial" w:eastAsia="Arial"/>
+          <w:color w:val="auto"/>
+          <w:spacing w:val="0"/>
+          <w:position w:val="0"/>
+          <w:sz w:val="24"/>
+          <w:shd w:fill="auto" w:val="clear"/>
+        </w:rPr>
+        <w:t xml:space="preserve">áo Cáo </w:t>
       </w:r>
       <w:r>
         <w:rPr>
@@ -7573,40 +6847,18 @@
           <w:sz w:val="24"/>
           <w:shd w:fill="auto" w:val="clear"/>
         </w:rPr>
-        <w:t xml:space="preserve">ánh</w:t>
-      </w:r>
-      <w:r>
-        <w:rPr>
-          <w:rFonts w:ascii="Arial" w:hAnsi="Arial" w:cs="Arial" w:eastAsia="Arial"/>
-          <w:color w:val="auto"/>
-          <w:spacing w:val="0"/>
-          <w:position w:val="0"/>
-          <w:sz w:val="24"/>
-          <w:shd w:fill="auto" w:val="clear"/>
-        </w:rPr>
-        <w:t xml:space="preserve"> Gi</w:t>
-      </w:r>
-      <w:r>
-        <w:rPr>
-          <w:rFonts w:ascii="Arial" w:hAnsi="Arial" w:cs="Arial" w:eastAsia="Arial"/>
-          <w:color w:val="auto"/>
-          <w:spacing w:val="0"/>
-          <w:position w:val="0"/>
-          <w:sz w:val="24"/>
-          <w:shd w:fill="auto" w:val="clear"/>
-        </w:rPr>
-        <w:t xml:space="preserve">á</w:t>
-      </w:r>
-      <w:r>
-        <w:rPr>
-          <w:rFonts w:ascii="Arial" w:hAnsi="Arial" w:cs="Arial" w:eastAsia="Arial"/>
-          <w:color w:val="auto"/>
-          <w:spacing w:val="0"/>
-          <w:position w:val="0"/>
-          <w:sz w:val="24"/>
-          <w:shd w:fill="auto" w:val="clear"/>
-        </w:rPr>
-        <w:t xml:space="preserve"> Hiệu Suất Hoạt </w:t>
+        <w:t xml:space="preserve">ánh Giá Hi</w:t>
+      </w:r>
+      <w:r>
+        <w:rPr>
+          <w:rFonts w:ascii="Arial" w:hAnsi="Arial" w:cs="Arial" w:eastAsia="Arial"/>
+          <w:color w:val="auto"/>
+          <w:spacing w:val="0"/>
+          <w:position w:val="0"/>
+          <w:sz w:val="24"/>
+          <w:shd w:fill="auto" w:val="clear"/>
+        </w:rPr>
+        <w:t xml:space="preserve">ệu Suất Hoạt </w:t>
       </w:r>
       <w:r>
         <w:rPr>
@@ -7639,84 +6891,84 @@
           <w:sz w:val="24"/>
           <w:shd w:fill="auto" w:val="clear"/>
         </w:rPr>
-        <w:t xml:space="preserve">ính</w:t>
-      </w:r>
-      <w:r>
-        <w:rPr>
-          <w:rFonts w:ascii="Arial" w:hAnsi="Arial" w:cs="Arial" w:eastAsia="Arial"/>
-          <w:color w:val="auto"/>
-          <w:spacing w:val="0"/>
-          <w:position w:val="0"/>
-          <w:sz w:val="24"/>
-          <w:shd w:fill="auto" w:val="clear"/>
-        </w:rPr>
-        <w:t xml:space="preserve"> Bảo Mật Hệ Thống v</w:t>
-      </w:r>
-      <w:r>
-        <w:rPr>
-          <w:rFonts w:ascii="Arial" w:hAnsi="Arial" w:cs="Arial" w:eastAsia="Arial"/>
-          <w:color w:val="auto"/>
-          <w:spacing w:val="0"/>
-          <w:position w:val="0"/>
-          <w:sz w:val="24"/>
-          <w:shd w:fill="auto" w:val="clear"/>
-        </w:rPr>
-        <w:t xml:space="preserve">à</w:t>
-      </w:r>
-      <w:r>
-        <w:rPr>
-          <w:rFonts w:ascii="Arial" w:hAnsi="Arial" w:cs="Arial" w:eastAsia="Arial"/>
-          <w:color w:val="auto"/>
-          <w:spacing w:val="0"/>
-          <w:position w:val="0"/>
-          <w:sz w:val="24"/>
-          <w:shd w:fill="auto" w:val="clear"/>
-        </w:rPr>
-        <w:t xml:space="preserve"> Khả N</w:t>
-      </w:r>
-      <w:r>
-        <w:rPr>
-          <w:rFonts w:ascii="Arial" w:hAnsi="Arial" w:cs="Arial" w:eastAsia="Arial"/>
-          <w:color w:val="auto"/>
-          <w:spacing w:val="0"/>
-          <w:position w:val="0"/>
-          <w:sz w:val="24"/>
-          <w:shd w:fill="auto" w:val="clear"/>
-        </w:rPr>
-        <w:t xml:space="preserve">ăng</w:t>
-      </w:r>
-      <w:r>
-        <w:rPr>
-          <w:rFonts w:ascii="Arial" w:hAnsi="Arial" w:cs="Arial" w:eastAsia="Arial"/>
-          <w:color w:val="auto"/>
-          <w:spacing w:val="0"/>
-          <w:position w:val="0"/>
-          <w:sz w:val="24"/>
-          <w:shd w:fill="auto" w:val="clear"/>
-        </w:rPr>
-        <w:t xml:space="preserve"> Mở Rộng M</w:t>
-      </w:r>
-      <w:r>
-        <w:rPr>
-          <w:rFonts w:ascii="Arial" w:hAnsi="Arial" w:cs="Arial" w:eastAsia="Arial"/>
-          <w:color w:val="auto"/>
-          <w:spacing w:val="0"/>
-          <w:position w:val="0"/>
-          <w:sz w:val="24"/>
-          <w:shd w:fill="auto" w:val="clear"/>
-        </w:rPr>
-        <w:t xml:space="preserve">ã</w:t>
-      </w:r>
-      <w:r>
-        <w:rPr>
-          <w:rFonts w:ascii="Arial" w:hAnsi="Arial" w:cs="Arial" w:eastAsia="Arial"/>
-          <w:color w:val="auto"/>
-          <w:spacing w:val="0"/>
-          <w:position w:val="0"/>
-          <w:sz w:val="24"/>
-          <w:shd w:fill="auto" w:val="clear"/>
-        </w:rPr>
-        <w:t xml:space="preserve"> Nguồn</w:t>
+        <w:t xml:space="preserve">ính B</w:t>
+      </w:r>
+      <w:r>
+        <w:rPr>
+          <w:rFonts w:ascii="Arial" w:hAnsi="Arial" w:cs="Arial" w:eastAsia="Arial"/>
+          <w:color w:val="auto"/>
+          <w:spacing w:val="0"/>
+          <w:position w:val="0"/>
+          <w:sz w:val="24"/>
+          <w:shd w:fill="auto" w:val="clear"/>
+        </w:rPr>
+        <w:t xml:space="preserve">ảo Mật Hệ Thống v</w:t>
+      </w:r>
+      <w:r>
+        <w:rPr>
+          <w:rFonts w:ascii="Arial" w:hAnsi="Arial" w:cs="Arial" w:eastAsia="Arial"/>
+          <w:color w:val="auto"/>
+          <w:spacing w:val="0"/>
+          <w:position w:val="0"/>
+          <w:sz w:val="24"/>
+          <w:shd w:fill="auto" w:val="clear"/>
+        </w:rPr>
+        <w:t xml:space="preserve">à Kh</w:t>
+      </w:r>
+      <w:r>
+        <w:rPr>
+          <w:rFonts w:ascii="Arial" w:hAnsi="Arial" w:cs="Arial" w:eastAsia="Arial"/>
+          <w:color w:val="auto"/>
+          <w:spacing w:val="0"/>
+          <w:position w:val="0"/>
+          <w:sz w:val="24"/>
+          <w:shd w:fill="auto" w:val="clear"/>
+        </w:rPr>
+        <w:t xml:space="preserve">ả N</w:t>
+      </w:r>
+      <w:r>
+        <w:rPr>
+          <w:rFonts w:ascii="Arial" w:hAnsi="Arial" w:cs="Arial" w:eastAsia="Arial"/>
+          <w:color w:val="auto"/>
+          <w:spacing w:val="0"/>
+          <w:position w:val="0"/>
+          <w:sz w:val="24"/>
+          <w:shd w:fill="auto" w:val="clear"/>
+        </w:rPr>
+        <w:t xml:space="preserve">ăng M</w:t>
+      </w:r>
+      <w:r>
+        <w:rPr>
+          <w:rFonts w:ascii="Arial" w:hAnsi="Arial" w:cs="Arial" w:eastAsia="Arial"/>
+          <w:color w:val="auto"/>
+          <w:spacing w:val="0"/>
+          <w:position w:val="0"/>
+          <w:sz w:val="24"/>
+          <w:shd w:fill="auto" w:val="clear"/>
+        </w:rPr>
+        <w:t xml:space="preserve">ở Rộng M</w:t>
+      </w:r>
+      <w:r>
+        <w:rPr>
+          <w:rFonts w:ascii="Arial" w:hAnsi="Arial" w:cs="Arial" w:eastAsia="Arial"/>
+          <w:color w:val="auto"/>
+          <w:spacing w:val="0"/>
+          <w:position w:val="0"/>
+          <w:sz w:val="24"/>
+          <w:shd w:fill="auto" w:val="clear"/>
+        </w:rPr>
+        <w:t xml:space="preserve">ã Ngu</w:t>
+      </w:r>
+      <w:r>
+        <w:rPr>
+          <w:rFonts w:ascii="Arial" w:hAnsi="Arial" w:cs="Arial" w:eastAsia="Arial"/>
+          <w:color w:val="auto"/>
+          <w:spacing w:val="0"/>
+          <w:position w:val="0"/>
+          <w:sz w:val="24"/>
+          <w:shd w:fill="auto" w:val="clear"/>
+        </w:rPr>
+        <w:t xml:space="preserve">ồn</w:t>
       </w:r>
     </w:p>
     <w:p>
@@ -7742,51 +6994,7 @@
           <w:sz w:val="24"/>
           <w:shd w:fill="auto" w:val="clear"/>
         </w:rPr>
-        <w:t xml:space="preserve">   -B</w:t>
-      </w:r>
-      <w:r>
-        <w:rPr>
-          <w:rFonts w:ascii="Arial" w:hAnsi="Arial" w:cs="Arial" w:eastAsia="Arial"/>
-          <w:color w:val="auto"/>
-          <w:spacing w:val="0"/>
-          <w:position w:val="0"/>
-          <w:sz w:val="24"/>
-          <w:shd w:fill="auto" w:val="clear"/>
-        </w:rPr>
-        <w:t xml:space="preserve">áo</w:t>
-      </w:r>
-      <w:r>
-        <w:rPr>
-          <w:rFonts w:ascii="Arial" w:hAnsi="Arial" w:cs="Arial" w:eastAsia="Arial"/>
-          <w:color w:val="auto"/>
-          <w:spacing w:val="0"/>
-          <w:position w:val="0"/>
-          <w:sz w:val="24"/>
-          <w:shd w:fill="auto" w:val="clear"/>
-        </w:rPr>
-        <w:t xml:space="preserve"> c</w:t>
-      </w:r>
-      <w:r>
-        <w:rPr>
-          <w:rFonts w:ascii="Arial" w:hAnsi="Arial" w:cs="Arial" w:eastAsia="Arial"/>
-          <w:color w:val="auto"/>
-          <w:spacing w:val="0"/>
-          <w:position w:val="0"/>
-          <w:sz w:val="24"/>
-          <w:shd w:fill="auto" w:val="clear"/>
-        </w:rPr>
-        <w:t xml:space="preserve">áo</w:t>
-      </w:r>
-      <w:r>
-        <w:rPr>
-          <w:rFonts w:ascii="Arial" w:hAnsi="Arial" w:cs="Arial" w:eastAsia="Arial"/>
-          <w:color w:val="auto"/>
-          <w:spacing w:val="0"/>
-          <w:position w:val="0"/>
-          <w:sz w:val="24"/>
-          <w:shd w:fill="auto" w:val="clear"/>
-        </w:rPr>
-        <w:t xml:space="preserve"> </w:t>
+        <w:t xml:space="preserve">   -Báo cáo </w:t>
       </w:r>
       <w:r>
         <w:rPr>
@@ -7808,62 +7016,18 @@
           <w:sz w:val="24"/>
           <w:shd w:fill="auto" w:val="clear"/>
         </w:rPr>
-        <w:t xml:space="preserve">ánh</w:t>
-      </w:r>
-      <w:r>
-        <w:rPr>
-          <w:rFonts w:ascii="Arial" w:hAnsi="Arial" w:cs="Arial" w:eastAsia="Arial"/>
-          <w:color w:val="auto"/>
-          <w:spacing w:val="0"/>
-          <w:position w:val="0"/>
-          <w:sz w:val="24"/>
-          <w:shd w:fill="auto" w:val="clear"/>
-        </w:rPr>
-        <w:t xml:space="preserve"> gi</w:t>
-      </w:r>
-      <w:r>
-        <w:rPr>
-          <w:rFonts w:ascii="Arial" w:hAnsi="Arial" w:cs="Arial" w:eastAsia="Arial"/>
-          <w:color w:val="auto"/>
-          <w:spacing w:val="0"/>
-          <w:position w:val="0"/>
-          <w:sz w:val="24"/>
-          <w:shd w:fill="auto" w:val="clear"/>
-        </w:rPr>
-        <w:t xml:space="preserve">á</w:t>
-      </w:r>
-      <w:r>
-        <w:rPr>
-          <w:rFonts w:ascii="Arial" w:hAnsi="Arial" w:cs="Arial" w:eastAsia="Arial"/>
-          <w:color w:val="auto"/>
-          <w:spacing w:val="0"/>
-          <w:position w:val="0"/>
-          <w:sz w:val="24"/>
-          <w:shd w:fill="auto" w:val="clear"/>
-        </w:rPr>
-        <w:t xml:space="preserve"> m</w:t>
-      </w:r>
-      <w:r>
-        <w:rPr>
-          <w:rFonts w:ascii="Arial" w:hAnsi="Arial" w:cs="Arial" w:eastAsia="Arial"/>
-          <w:color w:val="auto"/>
-          <w:spacing w:val="0"/>
-          <w:position w:val="0"/>
-          <w:sz w:val="24"/>
-          <w:shd w:fill="auto" w:val="clear"/>
-        </w:rPr>
-        <w:t xml:space="preserve">ã</w:t>
-      </w:r>
-      <w:r>
-        <w:rPr>
-          <w:rFonts w:ascii="Arial" w:hAnsi="Arial" w:cs="Arial" w:eastAsia="Arial"/>
-          <w:color w:val="auto"/>
-          <w:spacing w:val="0"/>
-          <w:position w:val="0"/>
-          <w:sz w:val="24"/>
-          <w:shd w:fill="auto" w:val="clear"/>
-        </w:rPr>
-        <w:t xml:space="preserve"> nguồn   </w:t>
+        <w:t xml:space="preserve">ánh giá mã ngu</w:t>
+      </w:r>
+      <w:r>
+        <w:rPr>
+          <w:rFonts w:ascii="Arial" w:hAnsi="Arial" w:cs="Arial" w:eastAsia="Arial"/>
+          <w:color w:val="auto"/>
+          <w:spacing w:val="0"/>
+          <w:position w:val="0"/>
+          <w:sz w:val="24"/>
+          <w:shd w:fill="auto" w:val="clear"/>
+        </w:rPr>
+        <w:t xml:space="preserve">ồn   </w:t>
       </w:r>
     </w:p>
     <w:p>
@@ -7889,51 +7053,18 @@
           <w:sz w:val="24"/>
           <w:shd w:fill="auto" w:val="clear"/>
         </w:rPr>
-        <w:t xml:space="preserve">   -B</w:t>
-      </w:r>
-      <w:r>
-        <w:rPr>
-          <w:rFonts w:ascii="Arial" w:hAnsi="Arial" w:cs="Arial" w:eastAsia="Arial"/>
-          <w:color w:val="auto"/>
-          <w:spacing w:val="0"/>
-          <w:position w:val="0"/>
-          <w:sz w:val="24"/>
-          <w:shd w:fill="auto" w:val="clear"/>
-        </w:rPr>
-        <w:t xml:space="preserve">áo</w:t>
-      </w:r>
-      <w:r>
-        <w:rPr>
-          <w:rFonts w:ascii="Arial" w:hAnsi="Arial" w:cs="Arial" w:eastAsia="Arial"/>
-          <w:color w:val="auto"/>
-          <w:spacing w:val="0"/>
-          <w:position w:val="0"/>
-          <w:sz w:val="24"/>
-          <w:shd w:fill="auto" w:val="clear"/>
-        </w:rPr>
-        <w:t xml:space="preserve"> c</w:t>
-      </w:r>
-      <w:r>
-        <w:rPr>
-          <w:rFonts w:ascii="Arial" w:hAnsi="Arial" w:cs="Arial" w:eastAsia="Arial"/>
-          <w:color w:val="auto"/>
-          <w:spacing w:val="0"/>
-          <w:position w:val="0"/>
-          <w:sz w:val="24"/>
-          <w:shd w:fill="auto" w:val="clear"/>
-        </w:rPr>
-        <w:t xml:space="preserve">áo</w:t>
-      </w:r>
-      <w:r>
-        <w:rPr>
-          <w:rFonts w:ascii="Arial" w:hAnsi="Arial" w:cs="Arial" w:eastAsia="Arial"/>
-          <w:color w:val="auto"/>
-          <w:spacing w:val="0"/>
-          <w:position w:val="0"/>
-          <w:sz w:val="24"/>
-          <w:shd w:fill="auto" w:val="clear"/>
-        </w:rPr>
-        <w:t xml:space="preserve"> hiệu Suất Phần mềm</w:t>
+        <w:t xml:space="preserve">   -Báo cáo hi</w:t>
+      </w:r>
+      <w:r>
+        <w:rPr>
+          <w:rFonts w:ascii="Arial" w:hAnsi="Arial" w:cs="Arial" w:eastAsia="Arial"/>
+          <w:color w:val="auto"/>
+          <w:spacing w:val="0"/>
+          <w:position w:val="0"/>
+          <w:sz w:val="24"/>
+          <w:shd w:fill="auto" w:val="clear"/>
+        </w:rPr>
+        <w:t xml:space="preserve">ệu Suất Phần mềm</w:t>
       </w:r>
     </w:p>
     <w:p>
@@ -7959,51 +7090,18 @@
           <w:sz w:val="24"/>
           <w:shd w:fill="auto" w:val="clear"/>
         </w:rPr>
-        <w:t xml:space="preserve">   -B</w:t>
-      </w:r>
-      <w:r>
-        <w:rPr>
-          <w:rFonts w:ascii="Arial" w:hAnsi="Arial" w:cs="Arial" w:eastAsia="Arial"/>
-          <w:color w:val="auto"/>
-          <w:spacing w:val="0"/>
-          <w:position w:val="0"/>
-          <w:sz w:val="24"/>
-          <w:shd w:fill="auto" w:val="clear"/>
-        </w:rPr>
-        <w:t xml:space="preserve">áo</w:t>
-      </w:r>
-      <w:r>
-        <w:rPr>
-          <w:rFonts w:ascii="Arial" w:hAnsi="Arial" w:cs="Arial" w:eastAsia="Arial"/>
-          <w:color w:val="auto"/>
-          <w:spacing w:val="0"/>
-          <w:position w:val="0"/>
-          <w:sz w:val="24"/>
-          <w:shd w:fill="auto" w:val="clear"/>
-        </w:rPr>
-        <w:t xml:space="preserve"> c</w:t>
-      </w:r>
-      <w:r>
-        <w:rPr>
-          <w:rFonts w:ascii="Arial" w:hAnsi="Arial" w:cs="Arial" w:eastAsia="Arial"/>
-          <w:color w:val="auto"/>
-          <w:spacing w:val="0"/>
-          <w:position w:val="0"/>
-          <w:sz w:val="24"/>
-          <w:shd w:fill="auto" w:val="clear"/>
-        </w:rPr>
-        <w:t xml:space="preserve">áo</w:t>
-      </w:r>
-      <w:r>
-        <w:rPr>
-          <w:rFonts w:ascii="Arial" w:hAnsi="Arial" w:cs="Arial" w:eastAsia="Arial"/>
-          <w:color w:val="auto"/>
-          <w:spacing w:val="0"/>
-          <w:position w:val="0"/>
-          <w:sz w:val="24"/>
-          <w:shd w:fill="auto" w:val="clear"/>
-        </w:rPr>
-        <w:t xml:space="preserve"> mức </w:t>
+        <w:t xml:space="preserve">   -Báo cáo m</w:t>
+      </w:r>
+      <w:r>
+        <w:rPr>
+          <w:rFonts w:ascii="Arial" w:hAnsi="Arial" w:cs="Arial" w:eastAsia="Arial"/>
+          <w:color w:val="auto"/>
+          <w:spacing w:val="0"/>
+          <w:position w:val="0"/>
+          <w:sz w:val="24"/>
+          <w:shd w:fill="auto" w:val="clear"/>
+        </w:rPr>
+        <w:t xml:space="preserve">ức </w:t>
       </w:r>
       <w:r>
         <w:rPr>
@@ -8036,18 +7134,18 @@
           <w:sz w:val="24"/>
           <w:shd w:fill="auto" w:val="clear"/>
         </w:rPr>
-        <w:t xml:space="preserve">àn</w:t>
-      </w:r>
-      <w:r>
-        <w:rPr>
-          <w:rFonts w:ascii="Arial" w:hAnsi="Arial" w:cs="Arial" w:eastAsia="Arial"/>
-          <w:color w:val="auto"/>
-          <w:spacing w:val="0"/>
-          <w:position w:val="0"/>
-          <w:sz w:val="24"/>
-          <w:shd w:fill="auto" w:val="clear"/>
-        </w:rPr>
-        <w:t xml:space="preserve"> hệ thống</w:t>
+        <w:t xml:space="preserve">àn h</w:t>
+      </w:r>
+      <w:r>
+        <w:rPr>
+          <w:rFonts w:ascii="Arial" w:hAnsi="Arial" w:cs="Arial" w:eastAsia="Arial"/>
+          <w:color w:val="auto"/>
+          <w:spacing w:val="0"/>
+          <w:position w:val="0"/>
+          <w:sz w:val="24"/>
+          <w:shd w:fill="auto" w:val="clear"/>
+        </w:rPr>
+        <w:t xml:space="preserve">ệ thống</w:t>
       </w:r>
     </w:p>
     <w:p>
@@ -8073,18 +7171,7 @@
           <w:sz w:val="24"/>
           <w:shd w:fill="auto" w:val="clear"/>
         </w:rPr>
-        <w:t xml:space="preserve">6</w:t>
-      </w:r>
-      <w:r>
-        <w:rPr>
-          <w:rFonts w:ascii="Arial" w:hAnsi="Arial" w:cs="Arial" w:eastAsia="Arial"/>
-          <w:color w:val="auto"/>
-          <w:spacing w:val="0"/>
-          <w:position w:val="0"/>
-          <w:sz w:val="24"/>
-          <w:shd w:fill="auto" w:val="clear"/>
-        </w:rPr>
-        <w:t xml:space="preserve">. Vi</w:t>
+        <w:t xml:space="preserve">6. Vi</w:t>
       </w:r>
       <w:r>
         <w:rPr>
@@ -8143,95 +7230,29 @@
           <w:sz w:val="24"/>
           <w:shd w:fill="auto" w:val="clear"/>
         </w:rPr>
-        <w:t xml:space="preserve">   -Tr</w:t>
-      </w:r>
-      <w:r>
-        <w:rPr>
-          <w:rFonts w:ascii="Arial" w:hAnsi="Arial" w:cs="Arial" w:eastAsia="Arial"/>
-          <w:color w:val="auto"/>
-          <w:spacing w:val="0"/>
-          <w:position w:val="0"/>
-          <w:sz w:val="24"/>
-          <w:shd w:fill="auto" w:val="clear"/>
-        </w:rPr>
-        <w:t xml:space="preserve">ình</w:t>
-      </w:r>
-      <w:r>
-        <w:rPr>
-          <w:rFonts w:ascii="Arial" w:hAnsi="Arial" w:cs="Arial" w:eastAsia="Arial"/>
-          <w:color w:val="auto"/>
-          <w:spacing w:val="0"/>
-          <w:position w:val="0"/>
-          <w:sz w:val="24"/>
-          <w:shd w:fill="auto" w:val="clear"/>
-        </w:rPr>
-        <w:t xml:space="preserve"> b</w:t>
-      </w:r>
-      <w:r>
-        <w:rPr>
-          <w:rFonts w:ascii="Arial" w:hAnsi="Arial" w:cs="Arial" w:eastAsia="Arial"/>
-          <w:color w:val="auto"/>
-          <w:spacing w:val="0"/>
-          <w:position w:val="0"/>
-          <w:sz w:val="24"/>
-          <w:shd w:fill="auto" w:val="clear"/>
-        </w:rPr>
-        <w:t xml:space="preserve">ày</w:t>
-      </w:r>
-      <w:r>
-        <w:rPr>
-          <w:rFonts w:ascii="Arial" w:hAnsi="Arial" w:cs="Arial" w:eastAsia="Arial"/>
-          <w:color w:val="auto"/>
-          <w:spacing w:val="0"/>
-          <w:position w:val="0"/>
-          <w:sz w:val="24"/>
-          <w:shd w:fill="auto" w:val="clear"/>
-        </w:rPr>
-        <w:t xml:space="preserve"> c</w:t>
-      </w:r>
-      <w:r>
-        <w:rPr>
-          <w:rFonts w:ascii="Arial" w:hAnsi="Arial" w:cs="Arial" w:eastAsia="Arial"/>
-          <w:color w:val="auto"/>
-          <w:spacing w:val="0"/>
-          <w:position w:val="0"/>
-          <w:sz w:val="24"/>
-          <w:shd w:fill="auto" w:val="clear"/>
-        </w:rPr>
-        <w:t xml:space="preserve">ách</w:t>
-      </w:r>
-      <w:r>
-        <w:rPr>
-          <w:rFonts w:ascii="Arial" w:hAnsi="Arial" w:cs="Arial" w:eastAsia="Arial"/>
-          <w:color w:val="auto"/>
-          <w:spacing w:val="0"/>
-          <w:position w:val="0"/>
-          <w:sz w:val="24"/>
-          <w:shd w:fill="auto" w:val="clear"/>
-        </w:rPr>
-        <w:t xml:space="preserve"> sử dụng từng t</w:t>
-      </w:r>
-      <w:r>
-        <w:rPr>
-          <w:rFonts w:ascii="Arial" w:hAnsi="Arial" w:cs="Arial" w:eastAsia="Arial"/>
-          <w:color w:val="auto"/>
-          <w:spacing w:val="0"/>
-          <w:position w:val="0"/>
-          <w:sz w:val="24"/>
-          <w:shd w:fill="auto" w:val="clear"/>
-        </w:rPr>
-        <w:t xml:space="preserve">ính</w:t>
-      </w:r>
-      <w:r>
-        <w:rPr>
-          <w:rFonts w:ascii="Arial" w:hAnsi="Arial" w:cs="Arial" w:eastAsia="Arial"/>
-          <w:color w:val="auto"/>
-          <w:spacing w:val="0"/>
-          <w:position w:val="0"/>
-          <w:sz w:val="24"/>
-          <w:shd w:fill="auto" w:val="clear"/>
-        </w:rPr>
-        <w:t xml:space="preserve"> n</w:t>
+        <w:t xml:space="preserve">   -Trình bày cách s</w:t>
+      </w:r>
+      <w:r>
+        <w:rPr>
+          <w:rFonts w:ascii="Arial" w:hAnsi="Arial" w:cs="Arial" w:eastAsia="Arial"/>
+          <w:color w:val="auto"/>
+          <w:spacing w:val="0"/>
+          <w:position w:val="0"/>
+          <w:sz w:val="24"/>
+          <w:shd w:fill="auto" w:val="clear"/>
+        </w:rPr>
+        <w:t xml:space="preserve">ử dụng từng t</w:t>
+      </w:r>
+      <w:r>
+        <w:rPr>
+          <w:rFonts w:ascii="Arial" w:hAnsi="Arial" w:cs="Arial" w:eastAsia="Arial"/>
+          <w:color w:val="auto"/>
+          <w:spacing w:val="0"/>
+          <w:position w:val="0"/>
+          <w:sz w:val="24"/>
+          <w:shd w:fill="auto" w:val="clear"/>
+        </w:rPr>
+        <w:t xml:space="preserve">ính n</w:t>
       </w:r>
       <w:r>
         <w:rPr>
@@ -8268,73 +7289,62 @@
           <w:sz w:val="24"/>
           <w:shd w:fill="auto" w:val="clear"/>
         </w:rPr>
-        <w:t xml:space="preserve">   -Tổng hợp c</w:t>
-      </w:r>
-      <w:r>
-        <w:rPr>
-          <w:rFonts w:ascii="Arial" w:hAnsi="Arial" w:cs="Arial" w:eastAsia="Arial"/>
-          <w:color w:val="auto"/>
-          <w:spacing w:val="0"/>
-          <w:position w:val="0"/>
-          <w:sz w:val="24"/>
-          <w:shd w:fill="auto" w:val="clear"/>
-        </w:rPr>
-        <w:t xml:space="preserve">ác</w:t>
-      </w:r>
-      <w:r>
-        <w:rPr>
-          <w:rFonts w:ascii="Arial" w:hAnsi="Arial" w:cs="Arial" w:eastAsia="Arial"/>
-          <w:color w:val="auto"/>
-          <w:spacing w:val="0"/>
-          <w:position w:val="0"/>
-          <w:sz w:val="24"/>
-          <w:shd w:fill="auto" w:val="clear"/>
-        </w:rPr>
-        <w:t xml:space="preserve"> l</w:t>
-      </w:r>
-      <w:r>
-        <w:rPr>
-          <w:rFonts w:ascii="Arial" w:hAnsi="Arial" w:cs="Arial" w:eastAsia="Arial"/>
-          <w:color w:val="auto"/>
-          <w:spacing w:val="0"/>
-          <w:position w:val="0"/>
-          <w:sz w:val="24"/>
-          <w:shd w:fill="auto" w:val="clear"/>
-        </w:rPr>
-        <w:t xml:space="preserve">ưu</w:t>
-      </w:r>
-      <w:r>
-        <w:rPr>
-          <w:rFonts w:ascii="Arial" w:hAnsi="Arial" w:cs="Arial" w:eastAsia="Arial"/>
-          <w:color w:val="auto"/>
-          <w:spacing w:val="0"/>
-          <w:position w:val="0"/>
-          <w:sz w:val="24"/>
-          <w:shd w:fill="auto" w:val="clear"/>
-        </w:rPr>
-        <w:t xml:space="preserve"> </w:t>
-      </w:r>
-      <w:r>
-        <w:rPr>
-          <w:rFonts w:ascii="Arial" w:hAnsi="Arial" w:cs="Arial" w:eastAsia="Arial"/>
-          <w:color w:val="auto"/>
-          <w:spacing w:val="0"/>
-          <w:position w:val="0"/>
-          <w:sz w:val="24"/>
-          <w:shd w:fill="auto" w:val="clear"/>
-        </w:rPr>
-        <w:t xml:space="preserve">ý</w:t>
-      </w:r>
-      <w:r>
-        <w:rPr>
-          <w:rFonts w:ascii="Arial" w:hAnsi="Arial" w:cs="Arial" w:eastAsia="Arial"/>
-          <w:color w:val="auto"/>
-          <w:spacing w:val="0"/>
-          <w:position w:val="0"/>
-          <w:sz w:val="24"/>
-          <w:shd w:fill="auto" w:val="clear"/>
-        </w:rPr>
-        <w:t xml:space="preserve"> khi sử dụng hệ thống</w:t>
+        <w:t xml:space="preserve">   -T</w:t>
+      </w:r>
+      <w:r>
+        <w:rPr>
+          <w:rFonts w:ascii="Arial" w:hAnsi="Arial" w:cs="Arial" w:eastAsia="Arial"/>
+          <w:color w:val="auto"/>
+          <w:spacing w:val="0"/>
+          <w:position w:val="0"/>
+          <w:sz w:val="24"/>
+          <w:shd w:fill="auto" w:val="clear"/>
+        </w:rPr>
+        <w:t xml:space="preserve">ổng hợp c</w:t>
+      </w:r>
+      <w:r>
+        <w:rPr>
+          <w:rFonts w:ascii="Arial" w:hAnsi="Arial" w:cs="Arial" w:eastAsia="Arial"/>
+          <w:color w:val="auto"/>
+          <w:spacing w:val="0"/>
+          <w:position w:val="0"/>
+          <w:sz w:val="24"/>
+          <w:shd w:fill="auto" w:val="clear"/>
+        </w:rPr>
+        <w:t xml:space="preserve">ác l</w:t>
+      </w:r>
+      <w:r>
+        <w:rPr>
+          <w:rFonts w:ascii="Arial" w:hAnsi="Arial" w:cs="Arial" w:eastAsia="Arial"/>
+          <w:color w:val="auto"/>
+          <w:spacing w:val="0"/>
+          <w:position w:val="0"/>
+          <w:sz w:val="24"/>
+          <w:shd w:fill="auto" w:val="clear"/>
+        </w:rPr>
+        <w:t xml:space="preserve">ưu </w:t>
+      </w:r>
+      <w:r>
+        <w:rPr>
+          <w:rFonts w:ascii="Arial" w:hAnsi="Arial" w:cs="Arial" w:eastAsia="Arial"/>
+          <w:color w:val="auto"/>
+          <w:spacing w:val="0"/>
+          <w:position w:val="0"/>
+          <w:sz w:val="24"/>
+          <w:shd w:fill="auto" w:val="clear"/>
+        </w:rPr>
+        <w:t xml:space="preserve">ý khi s</w:t>
+      </w:r>
+      <w:r>
+        <w:rPr>
+          <w:rFonts w:ascii="Arial" w:hAnsi="Arial" w:cs="Arial" w:eastAsia="Arial"/>
+          <w:color w:val="auto"/>
+          <w:spacing w:val="0"/>
+          <w:position w:val="0"/>
+          <w:sz w:val="24"/>
+          <w:shd w:fill="auto" w:val="clear"/>
+        </w:rPr>
+        <w:t xml:space="preserve">ử dụng hệ thống</w:t>
       </w:r>
     </w:p>
   </w:body>

</xml_diff>